<commit_message>
building out markdown for sandbox certification scenarios
</commit_message>
<xml_diff>
--- a/2020-21 MDE Ed-Fi Documentation/2020-21 Sandbox Certification Scenarios.docx
+++ b/2020-21 MDE Ed-Fi Documentation/2020-21 Sandbox Certification Scenarios.docx
@@ -1,6 +1,6 @@
 
 <file path=word/document.xml><?xml version="1.0" encoding="utf-8"?>
-<w:document xmlns:wpc="http://schemas.microsoft.com/office/word/2010/wordprocessingCanvas" xmlns:cx="http://schemas.microsoft.com/office/drawing/2014/chartex" xmlns:cx1="http://schemas.microsoft.com/office/drawing/2015/9/8/chartex" xmlns:cx2="http://schemas.microsoft.com/office/drawing/2015/10/21/chartex" xmlns:cx3="http://schemas.microsoft.com/office/drawing/2016/5/9/chartex" xmlns:cx4="http://schemas.microsoft.com/office/drawing/2016/5/10/chartex" xmlns:cx5="http://schemas.microsoft.com/office/drawing/2016/5/11/chartex" xmlns:cx6="http://schemas.microsoft.com/office/drawing/2016/5/12/chartex" xmlns:cx7="http://schemas.microsoft.com/office/drawing/2016/5/13/chartex" xmlns:cx8="http://schemas.microsoft.com/office/drawing/2016/5/14/chartex" xmlns:mc="http://schemas.openxmlformats.org/markup-compatibility/2006" xmlns:aink="http://schemas.microsoft.com/office/drawing/2016/ink" xmlns:am3d="http://schemas.microsoft.com/office/drawing/2017/model3d" xmlns:o="urn:schemas-microsoft-com:office:office" xmlns:r="http://schemas.openxmlformats.org/officeDocument/2006/relationships" xmlns:m="http://schemas.openxmlformats.org/officeDocument/2006/math" xmlns:v="urn:schemas-microsoft-com:vml" xmlns:wp14="http://schemas.microsoft.com/office/word/2010/wordprocessingDrawing" xmlns:wp="http://schemas.openxmlformats.org/drawingml/2006/wordprocessingDrawing" xmlns:w10="urn:schemas-microsoft-com:office:word" xmlns:w="http://schemas.openxmlformats.org/wordprocessingml/2006/main" xmlns:w14="http://schemas.microsoft.com/office/word/2010/wordml" xmlns:w15="http://schemas.microsoft.com/office/word/2012/wordml" xmlns:w16cid="http://schemas.microsoft.com/office/word/2016/wordml/cid" xmlns:w16se="http://schemas.microsoft.com/office/word/2015/wordml/symex" xmlns:wpg="http://schemas.microsoft.com/office/word/2010/wordprocessingGroup" xmlns:wpi="http://schemas.microsoft.com/office/word/2010/wordprocessingInk" xmlns:wne="http://schemas.microsoft.com/office/word/2006/wordml" xmlns:wps="http://schemas.microsoft.com/office/word/2010/wordprocessingShape" mc:Ignorable="w14 w15 w16se w16cid wp14">
+<w:document xmlns:wpc="http://schemas.microsoft.com/office/word/2010/wordprocessingCanvas" xmlns:cx="http://schemas.microsoft.com/office/drawing/2014/chartex" xmlns:cx1="http://schemas.microsoft.com/office/drawing/2015/9/8/chartex" xmlns:mc="http://schemas.openxmlformats.org/markup-compatibility/2006" xmlns:o="urn:schemas-microsoft-com:office:office" xmlns:r="http://schemas.openxmlformats.org/officeDocument/2006/relationships" xmlns:m="http://schemas.openxmlformats.org/officeDocument/2006/math" xmlns:v="urn:schemas-microsoft-com:vml" xmlns:wp14="http://schemas.microsoft.com/office/word/2010/wordprocessingDrawing" xmlns:wp="http://schemas.openxmlformats.org/drawingml/2006/wordprocessingDrawing" xmlns:w10="urn:schemas-microsoft-com:office:word" xmlns:w="http://schemas.openxmlformats.org/wordprocessingml/2006/main" xmlns:w14="http://schemas.microsoft.com/office/word/2010/wordml" xmlns:w15="http://schemas.microsoft.com/office/word/2012/wordml" xmlns:w16se="http://schemas.microsoft.com/office/word/2015/wordml/symex" xmlns:wpg="http://schemas.microsoft.com/office/word/2010/wordprocessingGroup" xmlns:wpi="http://schemas.microsoft.com/office/word/2010/wordprocessingInk" xmlns:wne="http://schemas.microsoft.com/office/word/2006/wordml" xmlns:wps="http://schemas.microsoft.com/office/word/2010/wordprocessingShape" mc:Ignorable="w14 w15 w16se wp14">
   <w:body>
     <w:p>
       <w:pPr>
@@ -2815,11 +2815,9 @@
           <w:numId w:val="27"/>
         </w:numPr>
       </w:pPr>
-      <w:proofErr w:type="spellStart"/>
       <w:r>
         <w:t>StudentEarlyEducationProgramAssociation</w:t>
       </w:r>
-      <w:proofErr w:type="spellEnd"/>
     </w:p>
     <w:p>
       <w:pPr>
@@ -2853,11 +2851,9 @@
           <w:numId w:val="27"/>
         </w:numPr>
       </w:pPr>
-      <w:proofErr w:type="spellStart"/>
       <w:r>
         <w:t>StudentParentAssociation</w:t>
       </w:r>
-      <w:proofErr w:type="spellEnd"/>
     </w:p>
     <w:p/>
     <w:p/>
@@ -2942,25 +2938,7 @@
           <w:color w:val="222222"/>
           <w:szCs w:val="20"/>
         </w:rPr>
-        <w:t>Ed-Fi MCCC will start with the 2021-22 data collection based on the current schedule. Additional details coming soon include a mapping of the current data collection to the Ed-Fi standard and details on validations added to EDVP that had been previously done via XML</w:t>
-      </w:r>
-      <w:proofErr w:type="gramStart"/>
-      <w:r>
-        <w:rPr>
-          <w:rFonts w:eastAsia="Arial" w:cs="Arial"/>
-          <w:color w:val="222222"/>
-          <w:szCs w:val="20"/>
-        </w:rPr>
-        <w:t xml:space="preserve">.  </w:t>
-      </w:r>
-      <w:proofErr w:type="gramEnd"/>
-      <w:r>
-        <w:rPr>
-          <w:rFonts w:eastAsia="Arial" w:cs="Arial"/>
-          <w:color w:val="222222"/>
-          <w:szCs w:val="20"/>
-        </w:rPr>
-        <w:t>Timelines for GRR and Assessments via Ed-Fi are to be determined.</w:t>
+        <w:t>Ed-Fi MCCC will start with the 2021-22 data collection based on the current schedule. Additional details coming soon include a mapping of the current data collection to the Ed-Fi standard and details on validations added to EDVP that had been previously done via XML.  Timelines for GRR and Assessments via Ed-Fi are to be determined.</w:t>
       </w:r>
     </w:p>
     <w:p/>
@@ -2977,34 +2955,18 @@
         <w:pStyle w:val="Heading2"/>
       </w:pPr>
       <w:bookmarkStart w:id="2" w:name="_Toc38352777"/>
-      <w:bookmarkStart w:id="3" w:name="_Hlk21619322"/>
-      <w:bookmarkStart w:id="4" w:name="_Toc38452261"/>
+      <w:bookmarkStart w:id="3" w:name="_Toc38452261"/>
+      <w:bookmarkStart w:id="4" w:name="_Hlk21619322"/>
       <w:r>
         <w:t>Education Organization Id usage by Resource</w:t>
       </w:r>
       <w:bookmarkEnd w:id="2"/>
-      <w:bookmarkEnd w:id="4"/>
+      <w:bookmarkEnd w:id="3"/>
     </w:p>
     <w:p/>
     <w:p>
       <w:r>
-        <w:t xml:space="preserve">Education Organization References in the Ed-Fi API allow an API client to submit either a Local Education </w:t>
-      </w:r>
-      <w:proofErr w:type="spellStart"/>
-      <w:r>
-        <w:t>Agency,School</w:t>
-      </w:r>
-      <w:proofErr w:type="spellEnd"/>
-      <w:r>
-        <w:t xml:space="preserve"> Id, </w:t>
-      </w:r>
-      <w:proofErr w:type="spellStart"/>
-      <w:r>
-        <w:t>PostSecondaryInstitutionId</w:t>
-      </w:r>
-      <w:proofErr w:type="spellEnd"/>
-      <w:r>
-        <w:t xml:space="preserve"> however the MDE implementation requires that the following ids must be used for Education Organization References.</w:t>
+        <w:t>Education Organization References in the Ed-Fi API allow an API client to submit either a Local Education Agency,School Id, PostSecondaryInstitutionId however the MDE implementation requires that the following ids must be used for Education Organization References.</w:t>
       </w:r>
     </w:p>
     <w:p/>
@@ -3136,7 +3098,6 @@
                 <w:szCs w:val="20"/>
               </w:rPr>
             </w:pPr>
-            <w:proofErr w:type="spellStart"/>
             <w:r>
               <w:rPr>
                 <w:sz w:val="18"/>
@@ -3144,7 +3105,6 @@
               </w:rPr>
               <w:t>educationOrganizationReference.educationOrganizationId</w:t>
             </w:r>
-            <w:proofErr w:type="spellEnd"/>
           </w:p>
         </w:tc>
         <w:tc>
@@ -3218,7 +3178,6 @@
             <w:r>
               <w:t xml:space="preserve"> </w:t>
             </w:r>
-            <w:proofErr w:type="spellStart"/>
             <w:r>
               <w:rPr>
                 <w:sz w:val="18"/>
@@ -3226,7 +3185,6 @@
               </w:rPr>
               <w:t>educationOrganizationId</w:t>
             </w:r>
-            <w:proofErr w:type="spellEnd"/>
           </w:p>
         </w:tc>
         <w:tc>
@@ -3286,7 +3244,6 @@
                 <w:szCs w:val="20"/>
               </w:rPr>
             </w:pPr>
-            <w:proofErr w:type="spellStart"/>
             <w:r>
               <w:rPr>
                 <w:sz w:val="18"/>
@@ -3301,7 +3258,6 @@
               </w:rPr>
               <w:t>educationOrganizationId</w:t>
             </w:r>
-            <w:proofErr w:type="spellEnd"/>
           </w:p>
         </w:tc>
         <w:tc>
@@ -3551,7 +3507,6 @@
           <w:szCs w:val="20"/>
         </w:rPr>
       </w:pPr>
-      <w:proofErr w:type="spellStart"/>
       <w:r>
         <w:rPr>
           <w:rFonts w:cs="Arial"/>
@@ -3559,7 +3514,6 @@
         </w:rPr>
         <w:t>studentUniqueID</w:t>
       </w:r>
-      <w:proofErr w:type="spellEnd"/>
     </w:p>
     <w:p>
       <w:pPr>
@@ -3593,7 +3547,6 @@
           <w:szCs w:val="20"/>
         </w:rPr>
       </w:pPr>
-      <w:proofErr w:type="spellStart"/>
       <w:r>
         <w:rPr>
           <w:rFonts w:cs="Arial"/>
@@ -3601,7 +3554,6 @@
         </w:rPr>
         <w:t>birthSexDescriptor</w:t>
       </w:r>
-      <w:proofErr w:type="spellEnd"/>
     </w:p>
     <w:p>
       <w:pPr>
@@ -3615,7 +3567,6 @@
           <w:szCs w:val="20"/>
         </w:rPr>
       </w:pPr>
-      <w:proofErr w:type="spellStart"/>
       <w:r>
         <w:rPr>
           <w:rFonts w:cs="Arial"/>
@@ -3623,7 +3574,6 @@
         </w:rPr>
         <w:t>firstName</w:t>
       </w:r>
-      <w:proofErr w:type="spellEnd"/>
     </w:p>
     <w:p>
       <w:pPr>
@@ -3637,7 +3587,6 @@
           <w:szCs w:val="20"/>
         </w:rPr>
       </w:pPr>
-      <w:proofErr w:type="spellStart"/>
       <w:r>
         <w:rPr>
           <w:rFonts w:cs="Arial"/>
@@ -3645,7 +3594,6 @@
         </w:rPr>
         <w:t>generationCodeSuffix</w:t>
       </w:r>
-      <w:proofErr w:type="spellEnd"/>
     </w:p>
     <w:p>
       <w:pPr>
@@ -3659,7 +3607,6 @@
           <w:szCs w:val="20"/>
         </w:rPr>
       </w:pPr>
-      <w:proofErr w:type="spellStart"/>
       <w:r>
         <w:rPr>
           <w:rFonts w:cs="Arial"/>
@@ -3667,7 +3614,6 @@
         </w:rPr>
         <w:t>lastSurname</w:t>
       </w:r>
-      <w:proofErr w:type="spellEnd"/>
     </w:p>
     <w:p>
       <w:pPr>
@@ -3681,7 +3627,6 @@
           <w:szCs w:val="20"/>
         </w:rPr>
       </w:pPr>
-      <w:proofErr w:type="spellStart"/>
       <w:r>
         <w:rPr>
           <w:rFonts w:cs="Arial"/>
@@ -3689,7 +3634,6 @@
         </w:rPr>
         <w:t>middleName</w:t>
       </w:r>
-      <w:proofErr w:type="spellEnd"/>
     </w:p>
     <w:p>
       <w:pPr>
@@ -3713,15 +3657,10 @@
       <w:bookmarkStart w:id="9" w:name="_Toc38352780"/>
       <w:bookmarkStart w:id="10" w:name="_Toc38452264"/>
       <w:r>
-        <w:t xml:space="preserve">Resource: </w:t>
-      </w:r>
-      <w:proofErr w:type="spellStart"/>
-      <w:r>
-        <w:t>StudentSchoolAssociations</w:t>
+        <w:t>Resource: StudentSchoolAssociations</w:t>
       </w:r>
       <w:bookmarkEnd w:id="9"/>
       <w:bookmarkEnd w:id="10"/>
-      <w:proofErr w:type="spellEnd"/>
     </w:p>
     <w:p>
       <w:pPr>
@@ -3936,7 +3875,6 @@
           <w:szCs w:val="20"/>
         </w:rPr>
       </w:pPr>
-      <w:proofErr w:type="spellStart"/>
       <w:r>
         <w:rPr>
           <w:rFonts w:cs="Arial"/>
@@ -3944,7 +3882,6 @@
         </w:rPr>
         <w:t>homeboundServiceIndicator</w:t>
       </w:r>
-      <w:proofErr w:type="spellEnd"/>
     </w:p>
     <w:p>
       <w:pPr>
@@ -4124,39 +4061,7 @@
           <w:rFonts w:eastAsiaTheme="majorEastAsia" w:cs="Arial"/>
           <w:szCs w:val="20"/>
         </w:rPr>
-        <w:t>Re-enrollment of a student who changes resident districts but does not change schools</w:t>
-      </w:r>
-      <w:proofErr w:type="gramStart"/>
-      <w:r>
-        <w:rPr>
-          <w:rFonts w:eastAsiaTheme="majorEastAsia" w:cs="Arial"/>
-          <w:szCs w:val="20"/>
-        </w:rPr>
-        <w:t xml:space="preserve">.  </w:t>
-      </w:r>
-      <w:proofErr w:type="gramEnd"/>
-      <w:r>
-        <w:rPr>
-          <w:rFonts w:eastAsiaTheme="majorEastAsia" w:cs="Arial"/>
-          <w:szCs w:val="20"/>
-        </w:rPr>
-        <w:t xml:space="preserve">Place a </w:t>
-      </w:r>
-      <w:proofErr w:type="gramStart"/>
-      <w:r>
-        <w:rPr>
-          <w:rFonts w:eastAsiaTheme="majorEastAsia" w:cs="Arial"/>
-          <w:szCs w:val="20"/>
-        </w:rPr>
-        <w:t>20 day</w:t>
-      </w:r>
-      <w:proofErr w:type="gramEnd"/>
-      <w:r>
-        <w:rPr>
-          <w:rFonts w:eastAsiaTheme="majorEastAsia" w:cs="Arial"/>
-          <w:szCs w:val="20"/>
-        </w:rPr>
-        <w:t xml:space="preserve"> </w:t>
+        <w:t xml:space="preserve">Re-enrollment of a student who changes resident districts but does not change schools.  Place a 20 day </w:t>
       </w:r>
       <w:r>
         <w:rPr>
@@ -4200,7 +4105,6 @@
         </w:rPr>
         <w:t xml:space="preserve"> and set </w:t>
       </w:r>
-      <w:proofErr w:type="spellStart"/>
       <w:r>
         <w:rPr>
           <w:rFonts w:cs="Arial"/>
@@ -4208,7 +4112,6 @@
         </w:rPr>
         <w:t>membershipAttendanceUnitDescriptor</w:t>
       </w:r>
-      <w:proofErr w:type="spellEnd"/>
       <w:r>
         <w:rPr>
           <w:rFonts w:cs="Arial"/>
@@ -4276,7 +4179,6 @@
         </w:rPr>
         <w:t xml:space="preserve"> </w:t>
       </w:r>
-      <w:proofErr w:type="spellStart"/>
       <w:r>
         <w:rPr>
           <w:rFonts w:cs="Arial"/>
@@ -4284,7 +4186,6 @@
         </w:rPr>
         <w:t>membershipAttendanceUnitDescriptor</w:t>
       </w:r>
-      <w:proofErr w:type="spellEnd"/>
       <w:r>
         <w:rPr>
           <w:rFonts w:cs="Arial"/>
@@ -4341,25 +4242,7 @@
           <w:szCs w:val="20"/>
         </w:rPr>
         <w:lastRenderedPageBreak/>
-        <w:t xml:space="preserve">Update Student 3’s </w:t>
-      </w:r>
-      <w:proofErr w:type="spellStart"/>
-      <w:r>
-        <w:rPr>
-          <w:rFonts w:cs="Arial"/>
-          <w:bCs/>
-          <w:szCs w:val="20"/>
-        </w:rPr>
-        <w:t>StateAid</w:t>
-      </w:r>
-      <w:proofErr w:type="spellEnd"/>
-      <w:r>
-        <w:rPr>
-          <w:rFonts w:cs="Arial"/>
-          <w:bCs/>
-          <w:szCs w:val="20"/>
-        </w:rPr>
-        <w:t xml:space="preserve"> Category.</w:t>
+        <w:t>Update Student 3’s StateAid Category.</w:t>
       </w:r>
     </w:p>
     <w:p>
@@ -4379,33 +4262,8 @@
           <w:rFonts w:cs="Arial"/>
           <w:szCs w:val="20"/>
         </w:rPr>
-        <w:t>Create 2 enrollment records (a, b) for a student that is in two different schools within the same district at the same time</w:t>
-      </w:r>
-      <w:proofErr w:type="gramStart"/>
-      <w:r>
-        <w:rPr>
-          <w:rFonts w:cs="Arial"/>
-          <w:szCs w:val="20"/>
-        </w:rPr>
-        <w:t xml:space="preserve">.  </w:t>
-      </w:r>
-      <w:proofErr w:type="gramEnd"/>
-      <w:r>
-        <w:rPr>
-          <w:rFonts w:cs="Arial"/>
-          <w:szCs w:val="20"/>
-        </w:rPr>
-        <w:t>Enrollment dates 09/10/17 through 06/10/18</w:t>
-      </w:r>
-      <w:proofErr w:type="gramStart"/>
-      <w:r>
-        <w:rPr>
-          <w:rFonts w:cs="Arial"/>
-          <w:szCs w:val="20"/>
-        </w:rPr>
-        <w:t xml:space="preserve">.  </w:t>
-      </w:r>
-      <w:proofErr w:type="gramEnd"/>
+        <w:t xml:space="preserve">Create 2 enrollment records (a, b) for a student that is in two different schools within the same district at the same time.  Enrollment dates 09/10/17 through 06/10/18.  </w:t>
+      </w:r>
     </w:p>
     <w:p>
       <w:pPr>
@@ -4505,17 +4363,8 @@
           <w:rFonts w:cs="Arial"/>
           <w:szCs w:val="20"/>
         </w:rPr>
-        <w:t xml:space="preserve">, and </w:t>
-      </w:r>
-      <w:proofErr w:type="spellStart"/>
-      <w:r>
-        <w:rPr>
-          <w:rFonts w:cs="Arial"/>
-          <w:szCs w:val="20"/>
-        </w:rPr>
-        <w:t>specialEducationEvaluationStatus</w:t>
-      </w:r>
-      <w:proofErr w:type="spellEnd"/>
+        <w:t>, and specialEducationEvaluationStatus</w:t>
+      </w:r>
       <w:r>
         <w:rPr>
           <w:rFonts w:cs="Arial"/>
@@ -4741,21 +4590,12 @@
           <w:szCs w:val="20"/>
         </w:rPr>
       </w:pPr>
-      <w:proofErr w:type="spellStart"/>
-      <w:r>
-        <w:rPr>
-          <w:rFonts w:cs="Arial"/>
-          <w:szCs w:val="20"/>
-        </w:rPr>
-        <w:t>EducationOrganizations</w:t>
-      </w:r>
-      <w:proofErr w:type="spellEnd"/>
-      <w:r>
-        <w:rPr>
-          <w:rFonts w:cs="Arial"/>
-          <w:szCs w:val="20"/>
-        </w:rPr>
-        <w:t xml:space="preserve"> (Schools)</w:t>
+      <w:r>
+        <w:rPr>
+          <w:rFonts w:cs="Arial"/>
+          <w:szCs w:val="20"/>
+        </w:rPr>
+        <w:t>EducationOrganizations (Schools)</w:t>
       </w:r>
     </w:p>
     <w:p>
@@ -4827,37 +4667,12 @@
           <w:szCs w:val="20"/>
         </w:rPr>
       </w:pPr>
-      <w:proofErr w:type="spellStart"/>
-      <w:r>
-        <w:rPr>
-          <w:rFonts w:cs="Arial"/>
-          <w:szCs w:val="20"/>
-        </w:rPr>
-        <w:t>EthnicCode</w:t>
-      </w:r>
-      <w:proofErr w:type="spellEnd"/>
-      <w:r>
-        <w:rPr>
-          <w:rFonts w:cs="Arial"/>
-          <w:szCs w:val="20"/>
-        </w:rPr>
-        <w:t xml:space="preserve"> by sending a </w:t>
-      </w:r>
-      <w:proofErr w:type="spellStart"/>
-      <w:r>
-        <w:rPr>
-          <w:rFonts w:cs="Arial"/>
-          <w:szCs w:val="20"/>
-        </w:rPr>
-        <w:t>StudentCharacteristic</w:t>
-      </w:r>
-      <w:proofErr w:type="spellEnd"/>
-      <w:r>
-        <w:rPr>
-          <w:rFonts w:cs="Arial"/>
-          <w:szCs w:val="20"/>
-        </w:rPr>
-        <w:t xml:space="preserve"> = ‘</w:t>
+      <w:r>
+        <w:rPr>
+          <w:rFonts w:cs="Arial"/>
+          <w:szCs w:val="20"/>
+        </w:rPr>
+        <w:t>EthnicCode by sending a StudentCharacteristic = ‘</w:t>
       </w:r>
       <w:r>
         <w:rPr>
@@ -4936,7 +4751,6 @@
           <w:szCs w:val="20"/>
         </w:rPr>
       </w:pPr>
-      <w:proofErr w:type="spellStart"/>
       <w:r>
         <w:rPr>
           <w:rFonts w:cs="Arial"/>
@@ -4944,7 +4758,6 @@
         </w:rPr>
         <w:t>sexDescriptor</w:t>
       </w:r>
-      <w:proofErr w:type="spellEnd"/>
     </w:p>
     <w:p>
       <w:pPr>
@@ -4958,63 +4771,13 @@
           <w:szCs w:val="20"/>
         </w:rPr>
       </w:pPr>
-      <w:proofErr w:type="spellStart"/>
-      <w:r>
-        <w:rPr>
-          <w:rFonts w:cs="Arial"/>
-          <w:szCs w:val="20"/>
-        </w:rPr>
-        <w:t>firstName</w:t>
-      </w:r>
-      <w:proofErr w:type="spellEnd"/>
-      <w:r>
-        <w:rPr>
-          <w:rFonts w:cs="Arial"/>
-          <w:szCs w:val="20"/>
-        </w:rPr>
-        <w:t xml:space="preserve">, </w:t>
-      </w:r>
-      <w:proofErr w:type="spellStart"/>
-      <w:r>
-        <w:rPr>
-          <w:rFonts w:cs="Arial"/>
-          <w:szCs w:val="20"/>
-        </w:rPr>
-        <w:t>middleName</w:t>
-      </w:r>
-      <w:proofErr w:type="spellEnd"/>
-      <w:r>
-        <w:rPr>
-          <w:rFonts w:cs="Arial"/>
-          <w:szCs w:val="20"/>
-        </w:rPr>
-        <w:t xml:space="preserve">, </w:t>
-      </w:r>
-      <w:proofErr w:type="spellStart"/>
-      <w:r>
-        <w:rPr>
-          <w:rFonts w:cs="Arial"/>
-          <w:szCs w:val="20"/>
-        </w:rPr>
-        <w:t>lastName</w:t>
-      </w:r>
-      <w:proofErr w:type="spellEnd"/>
-      <w:r>
-        <w:rPr>
-          <w:rFonts w:cs="Arial"/>
-          <w:szCs w:val="20"/>
-        </w:rPr>
-        <w:t xml:space="preserve">, </w:t>
-      </w:r>
-      <w:proofErr w:type="spellStart"/>
-      <w:r>
-        <w:rPr>
-          <w:rFonts w:cs="Arial"/>
-          <w:szCs w:val="20"/>
-        </w:rPr>
-        <w:t>generationCodeSuffix</w:t>
-      </w:r>
-      <w:proofErr w:type="spellEnd"/>
+      <w:r>
+        <w:rPr>
+          <w:rFonts w:cs="Arial"/>
+          <w:szCs w:val="20"/>
+        </w:rPr>
+        <w:t>firstName, middleName, lastName, generationCodeSuffix</w:t>
+      </w:r>
     </w:p>
     <w:p>
       <w:pPr>
@@ -5048,7 +4811,6 @@
           <w:szCs w:val="20"/>
         </w:rPr>
       </w:pPr>
-      <w:proofErr w:type="spellStart"/>
       <w:r>
         <w:rPr>
           <w:rFonts w:cs="Arial"/>
@@ -5056,7 +4818,6 @@
         </w:rPr>
         <w:t>languageDescriptor</w:t>
       </w:r>
-      <w:proofErr w:type="spellEnd"/>
     </w:p>
     <w:p>
       <w:pPr>
@@ -5070,21 +4831,12 @@
           <w:szCs w:val="20"/>
         </w:rPr>
       </w:pPr>
-      <w:proofErr w:type="spellStart"/>
-      <w:r>
-        <w:rPr>
-          <w:rFonts w:cs="Arial"/>
-          <w:szCs w:val="20"/>
-        </w:rPr>
-        <w:t>languageUseDescriptor</w:t>
-      </w:r>
-      <w:proofErr w:type="spellEnd"/>
-      <w:r>
-        <w:rPr>
-          <w:rFonts w:cs="Arial"/>
-          <w:szCs w:val="20"/>
-        </w:rPr>
-        <w:t xml:space="preserve"> = ‘Home Language’</w:t>
+      <w:r>
+        <w:rPr>
+          <w:rFonts w:cs="Arial"/>
+          <w:szCs w:val="20"/>
+        </w:rPr>
+        <w:t>languageUseDescriptor = ‘Home Language’</w:t>
       </w:r>
     </w:p>
     <w:p>
@@ -5099,7 +4851,6 @@
           <w:szCs w:val="20"/>
         </w:rPr>
       </w:pPr>
-      <w:proofErr w:type="spellStart"/>
       <w:r>
         <w:rPr>
           <w:rFonts w:cs="Arial"/>
@@ -5107,7 +4858,6 @@
         </w:rPr>
         <w:t>studentIdentificationCodes</w:t>
       </w:r>
-      <w:proofErr w:type="spellEnd"/>
     </w:p>
     <w:p>
       <w:pPr>
@@ -5121,21 +4871,12 @@
           <w:szCs w:val="20"/>
         </w:rPr>
       </w:pPr>
-      <w:proofErr w:type="spellStart"/>
-      <w:r>
-        <w:rPr>
-          <w:rFonts w:cs="Arial"/>
-          <w:szCs w:val="20"/>
-        </w:rPr>
-        <w:t>studentIdentificationSystemDescriptor</w:t>
-      </w:r>
-      <w:proofErr w:type="spellEnd"/>
-      <w:r>
-        <w:rPr>
-          <w:rFonts w:cs="Arial"/>
-          <w:szCs w:val="20"/>
-        </w:rPr>
-        <w:t xml:space="preserve"> = ‘Local’</w:t>
+      <w:r>
+        <w:rPr>
+          <w:rFonts w:cs="Arial"/>
+          <w:szCs w:val="20"/>
+        </w:rPr>
+        <w:t>studentIdentificationSystemDescriptor = ‘Local’</w:t>
       </w:r>
     </w:p>
     <w:p>
@@ -5150,21 +4891,12 @@
           <w:szCs w:val="20"/>
         </w:rPr>
       </w:pPr>
-      <w:proofErr w:type="spellStart"/>
-      <w:r>
-        <w:rPr>
-          <w:rFonts w:cs="Arial"/>
-          <w:szCs w:val="20"/>
-        </w:rPr>
-        <w:t>assigningOrganizationIdentificationCode</w:t>
-      </w:r>
-      <w:proofErr w:type="spellEnd"/>
-      <w:r>
-        <w:rPr>
-          <w:rFonts w:cs="Arial"/>
-          <w:szCs w:val="20"/>
-        </w:rPr>
-        <w:t xml:space="preserve"> = ‘District Id’</w:t>
+      <w:r>
+        <w:rPr>
+          <w:rFonts w:cs="Arial"/>
+          <w:szCs w:val="20"/>
+        </w:rPr>
+        <w:t>assigningOrganizationIdentificationCode = ‘District Id’</w:t>
       </w:r>
     </w:p>
     <w:p>
@@ -5179,21 +4911,12 @@
           <w:szCs w:val="20"/>
         </w:rPr>
       </w:pPr>
-      <w:proofErr w:type="spellStart"/>
-      <w:r>
-        <w:rPr>
-          <w:rFonts w:cs="Arial"/>
-          <w:szCs w:val="20"/>
-        </w:rPr>
-        <w:t>identificationCode</w:t>
-      </w:r>
-      <w:proofErr w:type="spellEnd"/>
-      <w:r>
-        <w:rPr>
-          <w:rFonts w:cs="Arial"/>
-          <w:szCs w:val="20"/>
-        </w:rPr>
-        <w:t xml:space="preserve"> = local use code</w:t>
+      <w:r>
+        <w:rPr>
+          <w:rFonts w:cs="Arial"/>
+          <w:szCs w:val="20"/>
+        </w:rPr>
+        <w:t>identificationCode = local use code</w:t>
       </w:r>
     </w:p>
     <w:p>
@@ -5228,17 +4951,8 @@
           <w:rFonts w:cs="Arial"/>
           <w:szCs w:val="20"/>
         </w:rPr>
-        <w:t>ai-</w:t>
-      </w:r>
-      <w:proofErr w:type="spellStart"/>
-      <w:r>
-        <w:rPr>
-          <w:rFonts w:cs="Arial"/>
-          <w:szCs w:val="20"/>
-        </w:rPr>
-        <w:t>cherokee</w:t>
-      </w:r>
-      <w:proofErr w:type="spellEnd"/>
+        <w:t>ai-cherokee</w:t>
+      </w:r>
     </w:p>
     <w:p>
       <w:pPr>
@@ -5280,7 +4994,6 @@
         </w:rPr>
         <w:t>-</w:t>
       </w:r>
-      <w:proofErr w:type="spellStart"/>
       <w:r>
         <w:rPr>
           <w:rFonts w:cs="Arial"/>
@@ -5288,7 +5001,6 @@
         </w:rPr>
         <w:t>burmese</w:t>
       </w:r>
-      <w:proofErr w:type="spellEnd"/>
     </w:p>
     <w:p>
       <w:pPr>
@@ -5347,17 +5059,8 @@
           <w:rFonts w:cs="Arial"/>
           <w:szCs w:val="20"/>
         </w:rPr>
-        <w:t xml:space="preserve">Update Student 3’s </w:t>
-      </w:r>
-      <w:proofErr w:type="spellStart"/>
-      <w:r>
-        <w:rPr>
-          <w:rFonts w:cs="Arial"/>
-          <w:szCs w:val="20"/>
-        </w:rPr>
-        <w:t>OptOutIndicator</w:t>
-      </w:r>
-      <w:proofErr w:type="spellEnd"/>
+        <w:t>Update Student 3’s OptOutIndicator</w:t>
+      </w:r>
     </w:p>
     <w:p/>
     <w:p>
@@ -5560,7 +5263,6 @@
           <w:szCs w:val="20"/>
         </w:rPr>
       </w:pPr>
-      <w:proofErr w:type="spellStart"/>
       <w:r>
         <w:rPr>
           <w:rFonts w:cs="Arial"/>
@@ -5568,7 +5270,6 @@
         </w:rPr>
         <w:t>DaysInSession</w:t>
       </w:r>
-      <w:proofErr w:type="spellEnd"/>
     </w:p>
     <w:p>
       <w:pPr>
@@ -5607,23 +5308,7 @@
           <w:rFonts w:cs="Arial"/>
           <w:szCs w:val="20"/>
         </w:rPr>
-        <w:t xml:space="preserve">New </w:t>
-      </w:r>
-      <w:proofErr w:type="spellStart"/>
-      <w:r>
-        <w:rPr>
-          <w:rFonts w:cs="Arial"/>
-          <w:szCs w:val="20"/>
-        </w:rPr>
-        <w:t>CalendarTypeDescriptor</w:t>
-      </w:r>
-      <w:proofErr w:type="spellEnd"/>
-      <w:r>
-        <w:rPr>
-          <w:rFonts w:cs="Arial"/>
-          <w:szCs w:val="20"/>
-        </w:rPr>
-        <w:t xml:space="preserve"> for </w:t>
+        <w:t xml:space="preserve">New CalendarTypeDescriptor for </w:t>
       </w:r>
       <w:r>
         <w:rPr>
@@ -6169,7 +5854,6 @@
         </w:rPr>
         <w:t>SchoolId</w:t>
       </w:r>
-      <w:proofErr w:type="gramStart"/>
       <w:r>
         <w:rPr>
           <w:rFonts w:cs="Arial"/>
@@ -6186,7 +5870,6 @@
         </w:rPr>
         <w:t xml:space="preserve">  </w:t>
       </w:r>
-      <w:proofErr w:type="gramEnd"/>
     </w:p>
     <w:p>
       <w:pPr>
@@ -6211,43 +5894,7 @@
           <w:color w:val="FF0000"/>
           <w:szCs w:val="20"/>
         </w:rPr>
-        <w:t xml:space="preserve">The educationOrganizationReference on the </w:t>
-      </w:r>
-      <w:proofErr w:type="spellStart"/>
-      <w:r>
-        <w:rPr>
-          <w:rFonts w:cs="Arial"/>
-          <w:color w:val="FF0000"/>
-          <w:szCs w:val="20"/>
-        </w:rPr>
-        <w:t>StudentProgramAssociation’s</w:t>
-      </w:r>
-      <w:proofErr w:type="spellEnd"/>
-      <w:r>
-        <w:rPr>
-          <w:rFonts w:cs="Arial"/>
-          <w:color w:val="FF0000"/>
-          <w:szCs w:val="20"/>
-        </w:rPr>
-        <w:t xml:space="preserve"> </w:t>
-      </w:r>
-      <w:proofErr w:type="spellStart"/>
-      <w:r>
-        <w:rPr>
-          <w:rFonts w:cs="Arial"/>
-          <w:color w:val="FF0000"/>
-          <w:szCs w:val="20"/>
-        </w:rPr>
-        <w:t>programReference</w:t>
-      </w:r>
-      <w:proofErr w:type="spellEnd"/>
-      <w:r>
-        <w:rPr>
-          <w:rFonts w:cs="Arial"/>
-          <w:color w:val="FF0000"/>
-          <w:szCs w:val="20"/>
-        </w:rPr>
-        <w:t xml:space="preserve"> is the </w:t>
+        <w:t xml:space="preserve">The educationOrganizationReference on the StudentProgramAssociation’s programReference is the </w:t>
       </w:r>
       <w:r>
         <w:rPr>
@@ -6286,14 +5933,12 @@
       </w:pPr>
       <w:bookmarkStart w:id="19" w:name="_Toc38352784"/>
       <w:bookmarkStart w:id="20" w:name="_Toc38452268"/>
-      <w:proofErr w:type="spellStart"/>
       <w:r>
         <w:lastRenderedPageBreak/>
         <w:t>StudentProgramAssociations</w:t>
       </w:r>
       <w:bookmarkEnd w:id="19"/>
       <w:bookmarkEnd w:id="20"/>
-      <w:proofErr w:type="spellEnd"/>
     </w:p>
     <w:p>
       <w:pPr>
@@ -6524,15 +6169,10 @@
       <w:bookmarkStart w:id="23" w:name="_Toc38352786"/>
       <w:bookmarkStart w:id="24" w:name="_Toc38452270"/>
       <w:r>
-        <w:t xml:space="preserve">Resource: </w:t>
-      </w:r>
-      <w:proofErr w:type="spellStart"/>
-      <w:r>
-        <w:t>StudentCEISProgramAssociation</w:t>
+        <w:t>Resource: StudentCEISProgramAssociation</w:t>
       </w:r>
       <w:bookmarkEnd w:id="23"/>
       <w:bookmarkEnd w:id="24"/>
-      <w:proofErr w:type="spellEnd"/>
     </w:p>
     <w:p>
       <w:pPr>
@@ -6801,15 +6441,7 @@
           <w:rFonts w:cs="Arial"/>
           <w:szCs w:val="20"/>
         </w:rPr>
-        <w:t>Delete student 2’s Middle School enrollment record</w:t>
-      </w:r>
-      <w:proofErr w:type="gramStart"/>
-      <w:r>
-        <w:rPr>
-          <w:rFonts w:cs="Arial"/>
-          <w:szCs w:val="20"/>
-        </w:rPr>
-        <w:t xml:space="preserve">. </w:t>
+        <w:t xml:space="preserve">Delete student 2’s Middle School enrollment record. </w:t>
       </w:r>
       <w:r>
         <w:rPr>
@@ -6818,7 +6450,6 @@
         </w:rPr>
         <w:t xml:space="preserve"> </w:t>
       </w:r>
-      <w:proofErr w:type="gramEnd"/>
     </w:p>
     <w:p>
       <w:pPr>
@@ -6838,7 +6469,6 @@
       <w:r>
         <w:t xml:space="preserve">Resource: </w:t>
       </w:r>
-      <w:proofErr w:type="spellStart"/>
       <w:r>
         <w:t>S</w:t>
       </w:r>
@@ -6847,7 +6477,6 @@
       </w:r>
       <w:bookmarkEnd w:id="25"/>
       <w:bookmarkEnd w:id="26"/>
-      <w:proofErr w:type="spellEnd"/>
     </w:p>
     <w:p>
       <w:pPr>
@@ -7061,17 +6690,8 @@
           <w:rFonts w:cs="Arial"/>
           <w:szCs w:val="20"/>
         </w:rPr>
-        <w:t xml:space="preserve">Change the </w:t>
-      </w:r>
-      <w:proofErr w:type="spellStart"/>
-      <w:r>
-        <w:rPr>
-          <w:rFonts w:cs="Arial"/>
-          <w:szCs w:val="20"/>
-        </w:rPr>
-        <w:t>earlyChildhoodScreenerDescriptor</w:t>
-      </w:r>
-      <w:proofErr w:type="spellEnd"/>
+        <w:t>Change the earlyChildhoodScreenerDescriptor</w:t>
+      </w:r>
       <w:r>
         <w:rPr>
           <w:rFonts w:cs="Arial"/>
@@ -7084,17 +6704,8 @@
           <w:rFonts w:cs="Arial"/>
           <w:szCs w:val="20"/>
         </w:rPr>
-        <w:t xml:space="preserve">to ‘Head Start’ and </w:t>
-      </w:r>
-      <w:proofErr w:type="spellStart"/>
-      <w:r>
-        <w:rPr>
-          <w:rFonts w:cs="Arial"/>
-          <w:szCs w:val="20"/>
-        </w:rPr>
-        <w:t>earlyChildhoodScreeningExitStatusDescriptor</w:t>
-      </w:r>
-      <w:proofErr w:type="spellEnd"/>
+        <w:t>to ‘Head Start’ and earlyChildhoodScreeningExitStatusDescriptor</w:t>
+      </w:r>
       <w:r>
         <w:rPr>
           <w:rFonts w:cs="Arial"/>
@@ -7125,15 +6736,10 @@
       <w:bookmarkStart w:id="28" w:name="_Toc38452272"/>
       <w:r>
         <w:lastRenderedPageBreak/>
-        <w:t xml:space="preserve">Resource: </w:t>
-      </w:r>
-      <w:proofErr w:type="spellStart"/>
-      <w:r>
-        <w:t>StudentGiftedTalentedProgramAssociation</w:t>
+        <w:t>Resource: StudentGiftedTalentedProgramAssociation</w:t>
       </w:r>
       <w:bookmarkEnd w:id="27"/>
       <w:bookmarkEnd w:id="28"/>
-      <w:proofErr w:type="spellEnd"/>
     </w:p>
     <w:p>
       <w:pPr>
@@ -7374,15 +6980,10 @@
       <w:bookmarkStart w:id="29" w:name="_Toc38352789"/>
       <w:bookmarkStart w:id="30" w:name="_Toc38452273"/>
       <w:r>
-        <w:t xml:space="preserve">Resource: </w:t>
-      </w:r>
-      <w:proofErr w:type="spellStart"/>
-      <w:r>
-        <w:t>StudentADSISProgramAssociation</w:t>
+        <w:t>Resource: StudentADSISProgramAssociation</w:t>
       </w:r>
       <w:bookmarkEnd w:id="29"/>
       <w:bookmarkEnd w:id="30"/>
-      <w:proofErr w:type="spellEnd"/>
     </w:p>
     <w:p>
       <w:pPr>
@@ -7621,14 +7222,12 @@
         <w:t xml:space="preserve">Resource: </w:t>
       </w:r>
       <w:bookmarkStart w:id="33" w:name="_Hlk36115421"/>
-      <w:proofErr w:type="spellStart"/>
       <w:r>
         <w:t>StudentHomelessProgramAssociation</w:t>
       </w:r>
       <w:bookmarkEnd w:id="31"/>
       <w:bookmarkEnd w:id="32"/>
       <w:bookmarkEnd w:id="33"/>
-      <w:proofErr w:type="spellEnd"/>
     </w:p>
     <w:p>
       <w:pPr>
@@ -7900,7 +7499,6 @@
         </w:rPr>
         <w:t xml:space="preserve">Submit a </w:t>
       </w:r>
-      <w:proofErr w:type="spellStart"/>
       <w:r>
         <w:rPr>
           <w:rFonts w:cs="Arial"/>
@@ -7908,7 +7506,6 @@
         </w:rPr>
         <w:t>StudentHomelessProgramAssociation</w:t>
       </w:r>
-      <w:proofErr w:type="spellEnd"/>
       <w:r>
         <w:rPr>
           <w:rFonts w:cs="Arial"/>
@@ -7998,15 +7595,10 @@
       <w:bookmarkStart w:id="34" w:name="_Toc38352791"/>
       <w:bookmarkStart w:id="35" w:name="_Toc38452275"/>
       <w:r>
-        <w:t xml:space="preserve">Resource: </w:t>
-      </w:r>
-      <w:proofErr w:type="spellStart"/>
-      <w:r>
-        <w:t>StudentLanguageInstructionProgramAssociation</w:t>
+        <w:t>Resource: StudentLanguageInstructionProgramAssociation</w:t>
       </w:r>
       <w:bookmarkEnd w:id="34"/>
       <w:bookmarkEnd w:id="35"/>
-      <w:proofErr w:type="spellEnd"/>
     </w:p>
     <w:p>
       <w:pPr>
@@ -8322,7 +7914,6 @@
       <w:r>
         <w:t xml:space="preserve">Resource: </w:t>
       </w:r>
-      <w:proofErr w:type="spellStart"/>
       <w:r>
         <w:t>S</w:t>
       </w:r>
@@ -8331,7 +7922,6 @@
       </w:r>
       <w:bookmarkEnd w:id="36"/>
       <w:bookmarkEnd w:id="37"/>
-      <w:proofErr w:type="spellEnd"/>
     </w:p>
     <w:p>
       <w:pPr>
@@ -8554,7 +8144,6 @@
       <w:r>
         <w:t xml:space="preserve">Resource: </w:t>
       </w:r>
-      <w:proofErr w:type="spellStart"/>
       <w:r>
         <w:t>S</w:t>
       </w:r>
@@ -8563,7 +8152,6 @@
       </w:r>
       <w:bookmarkEnd w:id="38"/>
       <w:bookmarkEnd w:id="39"/>
-      <w:proofErr w:type="spellEnd"/>
     </w:p>
     <w:p>
       <w:pPr>
@@ -8813,7 +8401,6 @@
         <w:lastRenderedPageBreak/>
         <w:t xml:space="preserve">Resource: </w:t>
       </w:r>
-      <w:proofErr w:type="spellStart"/>
       <w:r>
         <w:t>S</w:t>
       </w:r>
@@ -8822,7 +8409,6 @@
       </w:r>
       <w:bookmarkEnd w:id="40"/>
       <w:bookmarkEnd w:id="41"/>
-      <w:proofErr w:type="spellEnd"/>
     </w:p>
     <w:p>
       <w:pPr>
@@ -9135,7 +8721,6 @@
       <w:r>
         <w:t xml:space="preserve">Resource: </w:t>
       </w:r>
-      <w:proofErr w:type="spellStart"/>
       <w:r>
         <w:t>S</w:t>
       </w:r>
@@ -9144,7 +8729,6 @@
       </w:r>
       <w:bookmarkEnd w:id="42"/>
       <w:bookmarkEnd w:id="43"/>
-      <w:proofErr w:type="spellEnd"/>
     </w:p>
     <w:p>
       <w:pPr>
@@ -9220,77 +8804,13 @@
         </w:rPr>
         <w:t xml:space="preserve">Note: in School Year 18-19 </w:t>
       </w:r>
-      <w:proofErr w:type="spellStart"/>
-      <w:r>
-        <w:rPr>
-          <w:rFonts w:cs="Arial"/>
-          <w:bCs/>
-          <w:szCs w:val="20"/>
-        </w:rPr>
-        <w:t>schoolFoodServicesEligibility</w:t>
-      </w:r>
-      <w:proofErr w:type="spellEnd"/>
-      <w:r>
-        <w:rPr>
-          <w:rFonts w:cs="Arial"/>
-          <w:bCs/>
-          <w:szCs w:val="20"/>
-        </w:rPr>
-        <w:t xml:space="preserve"> was tracked as a separate field under StudentSchoolAssociation</w:t>
-      </w:r>
-      <w:proofErr w:type="gramStart"/>
-      <w:r>
-        <w:rPr>
-          <w:rFonts w:cs="Arial"/>
-          <w:bCs/>
-          <w:szCs w:val="20"/>
-        </w:rPr>
-        <w:t xml:space="preserve">.  </w:t>
-      </w:r>
-      <w:proofErr w:type="gramEnd"/>
-      <w:r>
-        <w:rPr>
-          <w:rFonts w:cs="Arial"/>
-          <w:bCs/>
-          <w:szCs w:val="20"/>
-        </w:rPr>
-        <w:t xml:space="preserve">This element is now tracked using </w:t>
-      </w:r>
-      <w:proofErr w:type="spellStart"/>
-      <w:r>
-        <w:rPr>
-          <w:rFonts w:cs="Arial"/>
-          <w:bCs/>
-          <w:szCs w:val="20"/>
-        </w:rPr>
-        <w:t>SchoolFoodServiceProgramService</w:t>
-      </w:r>
-      <w:proofErr w:type="spellEnd"/>
-      <w:r>
-        <w:rPr>
-          <w:rFonts w:cs="Arial"/>
-          <w:bCs/>
-          <w:szCs w:val="20"/>
-        </w:rPr>
-        <w:t xml:space="preserve">  on </w:t>
-      </w:r>
-      <w:proofErr w:type="spellStart"/>
-      <w:r>
-        <w:rPr>
-          <w:rFonts w:cs="Arial"/>
-          <w:bCs/>
-          <w:szCs w:val="20"/>
-        </w:rPr>
-        <w:t>studentSchoolFoodServicesProgramAssociation</w:t>
-      </w:r>
-      <w:proofErr w:type="spellEnd"/>
-      <w:r>
-        <w:rPr>
-          <w:rFonts w:cs="Arial"/>
-          <w:bCs/>
-          <w:szCs w:val="20"/>
-        </w:rPr>
-        <w:t>.</w:t>
+      <w:r>
+        <w:rPr>
+          <w:rFonts w:cs="Arial"/>
+          <w:bCs/>
+          <w:szCs w:val="20"/>
+        </w:rPr>
+        <w:t>schoolFoodServicesEligibility was tracked as a separate field under StudentSchoolAssociation.  This element is now tracked using SchoolFoodServiceProgramService  on studentSchoolFoodServicesProgramAssociation.</w:t>
       </w:r>
       <w:r>
         <w:rPr>
@@ -9449,23 +8969,13 @@
         </w:rPr>
         <w:t xml:space="preserve"> with </w:t>
       </w:r>
-      <w:proofErr w:type="spellStart"/>
-      <w:r>
-        <w:rPr>
-          <w:rFonts w:cs="Arial"/>
-          <w:bCs/>
-          <w:szCs w:val="20"/>
-        </w:rPr>
-        <w:t>SchoolFoodServiceProgramService</w:t>
-      </w:r>
-      <w:proofErr w:type="spellEnd"/>
-      <w:r>
-        <w:rPr>
-          <w:rFonts w:cs="Arial"/>
-          <w:bCs/>
-          <w:szCs w:val="20"/>
-        </w:rPr>
-        <w:t xml:space="preserve">  </w:t>
+      <w:r>
+        <w:rPr>
+          <w:rFonts w:cs="Arial"/>
+          <w:bCs/>
+          <w:szCs w:val="20"/>
+        </w:rPr>
+        <w:t xml:space="preserve">SchoolFoodServiceProgramService  </w:t>
       </w:r>
       <w:r>
         <w:rPr>
@@ -9736,13 +9246,11 @@
       <w:r>
         <w:t xml:space="preserve">Resource: </w:t>
       </w:r>
-      <w:proofErr w:type="spellStart"/>
       <w:r>
         <w:t>StudentSpecialEducationProgramAssociation</w:t>
       </w:r>
       <w:bookmarkEnd w:id="46"/>
       <w:bookmarkEnd w:id="47"/>
-      <w:proofErr w:type="spellEnd"/>
     </w:p>
     <w:p>
       <w:pPr>
@@ -9793,25 +9301,7 @@
           <w:color w:val="185EAB"/>
           <w:szCs w:val="20"/>
         </w:rPr>
-        <w:t xml:space="preserve">This association represents the special education program(s) that a student participates in or receives services from. The association is an extension of the StudentProgramAssociation </w:t>
-      </w:r>
-      <w:proofErr w:type="gramStart"/>
-      <w:r>
-        <w:rPr>
-          <w:rFonts w:cs="Arial"/>
-          <w:color w:val="185EAB"/>
-          <w:szCs w:val="20"/>
-        </w:rPr>
-        <w:t>particular for</w:t>
-      </w:r>
-      <w:proofErr w:type="gramEnd"/>
-      <w:r>
-        <w:rPr>
-          <w:rFonts w:cs="Arial"/>
-          <w:color w:val="185EAB"/>
-          <w:szCs w:val="20"/>
-        </w:rPr>
-        <w:t xml:space="preserve"> special education programs.</w:t>
+        <w:t>This association represents the special education program(s) that a student participates in or receives services from. The association is an extension of the StudentProgramAssociation particular for special education programs.</w:t>
       </w:r>
     </w:p>
     <w:p>
@@ -9919,23 +9409,7 @@
           <w:rFonts w:cs="Arial"/>
           <w:szCs w:val="20"/>
         </w:rPr>
-        <w:t xml:space="preserve">Although additional disability codes for a student might be reported for a </w:t>
-      </w:r>
-      <w:proofErr w:type="gramStart"/>
-      <w:r>
-        <w:rPr>
-          <w:rFonts w:cs="Arial"/>
-          <w:szCs w:val="20"/>
-        </w:rPr>
-        <w:t>particular begin</w:t>
-      </w:r>
-      <w:proofErr w:type="gramEnd"/>
-      <w:r>
-        <w:rPr>
-          <w:rFonts w:cs="Arial"/>
-          <w:szCs w:val="20"/>
-        </w:rPr>
-        <w:t xml:space="preserve"> date, they will be ignored by MDE and not collected or stored in the MDE transformations. In other words, only the disability code with ‘order of disability’ 1 will be used for any begin date.</w:t>
+        <w:t>Although additional disability codes for a student might be reported for a particular begin date, they will be ignored by MDE and not collected or stored in the MDE transformations. In other words, only the disability code with ‘order of disability’ 1 will be used for any begin date.</w:t>
       </w:r>
     </w:p>
     <w:p>
@@ -10170,7 +9644,6 @@
       <w:r>
         <w:t xml:space="preserve">Resource: </w:t>
       </w:r>
-      <w:proofErr w:type="spellStart"/>
       <w:r>
         <w:t>S</w:t>
       </w:r>
@@ -10179,7 +9652,6 @@
       </w:r>
       <w:bookmarkEnd w:id="49"/>
       <w:bookmarkEnd w:id="50"/>
-      <w:proofErr w:type="spellEnd"/>
     </w:p>
     <w:p>
       <w:pPr>
@@ -10230,25 +9702,7 @@
           <w:color w:val="185EAB"/>
           <w:szCs w:val="20"/>
         </w:rPr>
-        <w:t xml:space="preserve">This association represents the Title I Part A program(s) that a student participates in or from which the Student receives services. The association is an extension of the StudentProgramAssociation </w:t>
-      </w:r>
-      <w:proofErr w:type="gramStart"/>
-      <w:r>
-        <w:rPr>
-          <w:rFonts w:cs="Arial"/>
-          <w:color w:val="185EAB"/>
-          <w:szCs w:val="20"/>
-        </w:rPr>
-        <w:t>particular for</w:t>
-      </w:r>
-      <w:proofErr w:type="gramEnd"/>
-      <w:r>
-        <w:rPr>
-          <w:rFonts w:cs="Arial"/>
-          <w:color w:val="185EAB"/>
-          <w:szCs w:val="20"/>
-        </w:rPr>
-        <w:t xml:space="preserve"> Title I Part A programs.</w:t>
+        <w:t>This association represents the Title I Part A program(s) that a student participates in or from which the Student receives services. The association is an extension of the StudentProgramAssociation particular for Title I Part A programs.</w:t>
       </w:r>
     </w:p>
     <w:p>
@@ -10395,7 +9849,7 @@
         <w:t>Associate Student 14 with this StudentProgramAssociation</w:t>
       </w:r>
     </w:p>
-    <w:bookmarkEnd w:id="3"/>
+    <w:bookmarkEnd w:id="4"/>
     <w:p>
       <w:pPr>
         <w:rPr>
@@ -10471,15 +9925,10 @@
       <w:bookmarkStart w:id="53" w:name="_Toc38352800"/>
       <w:bookmarkStart w:id="54" w:name="_Toc38452284"/>
       <w:r>
-        <w:t xml:space="preserve">Resource: </w:t>
-      </w:r>
-      <w:proofErr w:type="spellStart"/>
-      <w:r>
-        <w:t>StudentSchoolAssociations</w:t>
+        <w:t>Resource: StudentSchoolAssociations</w:t>
       </w:r>
       <w:bookmarkEnd w:id="53"/>
       <w:bookmarkEnd w:id="54"/>
-      <w:proofErr w:type="spellEnd"/>
     </w:p>
     <w:p>
       <w:pPr>
@@ -10672,23 +10121,7 @@
           <w:rFonts w:cs="Arial"/>
           <w:szCs w:val="20"/>
         </w:rPr>
-        <w:t xml:space="preserve">Submit an Early Education Enrollment record (StudentSchoolAssociation with </w:t>
-      </w:r>
-      <w:proofErr w:type="spellStart"/>
-      <w:r>
-        <w:rPr>
-          <w:rFonts w:cs="Arial"/>
-          <w:szCs w:val="20"/>
-        </w:rPr>
-        <w:t>entrygradelevel</w:t>
-      </w:r>
-      <w:proofErr w:type="spellEnd"/>
-      <w:r>
-        <w:rPr>
-          <w:rFonts w:cs="Arial"/>
-          <w:szCs w:val="20"/>
-        </w:rPr>
-        <w:t xml:space="preserve"> = EE) </w:t>
+        <w:t xml:space="preserve">Submit an Early Education Enrollment record (StudentSchoolAssociation with entrygradelevel = EE) </w:t>
       </w:r>
     </w:p>
     <w:p>
@@ -11274,30 +10707,14 @@
           <w:rFonts w:cs="Arial"/>
           <w:szCs w:val="20"/>
         </w:rPr>
-        <w:t xml:space="preserve">Submit an Early Education Enrollment record (StudentSchoolAssociation with </w:t>
-      </w:r>
-      <w:proofErr w:type="spellStart"/>
-      <w:r>
-        <w:rPr>
-          <w:rFonts w:cs="Arial"/>
-          <w:szCs w:val="20"/>
-        </w:rPr>
-        <w:t>entrygradelevel</w:t>
-      </w:r>
-      <w:proofErr w:type="spellEnd"/>
-      <w:r>
-        <w:rPr>
-          <w:rFonts w:cs="Arial"/>
-          <w:szCs w:val="20"/>
-        </w:rPr>
-        <w:t xml:space="preserve"> = 1) </w:t>
-      </w:r>
-    </w:p>
-    <w:p>
-      <w:pPr>
-        <w:pStyle w:val="ListParagraph"/>
-        <w:numPr>
-          <w:ilvl w:val="2"/>
+        <w:t xml:space="preserve">Submit an Early Education Enrollment record (StudentSchoolAssociation with entrygradelevel = 1) </w:t>
+      </w:r>
+    </w:p>
+    <w:p>
+      <w:pPr>
+        <w:pStyle w:val="ListParagraph"/>
+        <w:numPr>
+          <w:ilvl w:val="1"/>
           <w:numId w:val="29"/>
         </w:numPr>
         <w:rPr>
@@ -11317,7 +10734,7 @@
       <w:pPr>
         <w:pStyle w:val="ListParagraph"/>
         <w:numPr>
-          <w:ilvl w:val="2"/>
+          <w:ilvl w:val="1"/>
           <w:numId w:val="29"/>
         </w:numPr>
         <w:rPr>
@@ -11337,7 +10754,7 @@
       <w:pPr>
         <w:pStyle w:val="ListParagraph"/>
         <w:numPr>
-          <w:ilvl w:val="2"/>
+          <w:ilvl w:val="1"/>
           <w:numId w:val="29"/>
         </w:numPr>
         <w:rPr>
@@ -11371,7 +10788,7 @@
       <w:pPr>
         <w:pStyle w:val="ListParagraph"/>
         <w:numPr>
-          <w:ilvl w:val="2"/>
+          <w:ilvl w:val="1"/>
           <w:numId w:val="29"/>
         </w:numPr>
         <w:rPr>
@@ -11440,7 +10857,7 @@
       <w:pPr>
         <w:pStyle w:val="ListParagraph"/>
         <w:numPr>
-          <w:ilvl w:val="2"/>
+          <w:ilvl w:val="1"/>
           <w:numId w:val="29"/>
         </w:numPr>
         <w:rPr>
@@ -11460,7 +10877,7 @@
       <w:pPr>
         <w:pStyle w:val="ListParagraph"/>
         <w:numPr>
-          <w:ilvl w:val="2"/>
+          <w:ilvl w:val="1"/>
           <w:numId w:val="29"/>
         </w:numPr>
         <w:rPr>
@@ -11487,7 +10904,7 @@
       <w:pPr>
         <w:pStyle w:val="ListParagraph"/>
         <w:numPr>
-          <w:ilvl w:val="2"/>
+          <w:ilvl w:val="1"/>
           <w:numId w:val="29"/>
         </w:numPr>
         <w:rPr>
@@ -11507,7 +10924,7 @@
       <w:pPr>
         <w:pStyle w:val="ListParagraph"/>
         <w:numPr>
-          <w:ilvl w:val="2"/>
+          <w:ilvl w:val="1"/>
           <w:numId w:val="29"/>
         </w:numPr>
         <w:rPr>
@@ -11548,7 +10965,7 @@
       <w:pPr>
         <w:pStyle w:val="ListParagraph"/>
         <w:numPr>
-          <w:ilvl w:val="2"/>
+          <w:ilvl w:val="1"/>
           <w:numId w:val="29"/>
         </w:numPr>
         <w:rPr>
@@ -11617,7 +11034,7 @@
       <w:pPr>
         <w:pStyle w:val="ListParagraph"/>
         <w:numPr>
-          <w:ilvl w:val="2"/>
+          <w:ilvl w:val="1"/>
           <w:numId w:val="29"/>
         </w:numPr>
         <w:rPr>
@@ -11702,30 +11119,14 @@
           <w:rFonts w:cs="Arial"/>
           <w:szCs w:val="20"/>
         </w:rPr>
-        <w:t xml:space="preserve">Submit an Early Education Enrollment record (StudentSchoolAssociation with </w:t>
-      </w:r>
-      <w:proofErr w:type="spellStart"/>
-      <w:r>
-        <w:rPr>
-          <w:rFonts w:cs="Arial"/>
-          <w:szCs w:val="20"/>
-        </w:rPr>
-        <w:t>entrygradelevel</w:t>
-      </w:r>
-      <w:proofErr w:type="spellEnd"/>
-      <w:r>
-        <w:rPr>
-          <w:rFonts w:cs="Arial"/>
-          <w:szCs w:val="20"/>
-        </w:rPr>
-        <w:t xml:space="preserve"> = PA) </w:t>
-      </w:r>
-    </w:p>
-    <w:p>
-      <w:pPr>
-        <w:pStyle w:val="ListParagraph"/>
-        <w:numPr>
-          <w:ilvl w:val="2"/>
+        <w:t xml:space="preserve">Submit an Early Education Enrollment record (StudentSchoolAssociation with entrygradelevel = PA) </w:t>
+      </w:r>
+    </w:p>
+    <w:p>
+      <w:pPr>
+        <w:pStyle w:val="ListParagraph"/>
+        <w:numPr>
+          <w:ilvl w:val="1"/>
           <w:numId w:val="29"/>
         </w:numPr>
         <w:rPr>
@@ -11745,7 +11146,7 @@
       <w:pPr>
         <w:pStyle w:val="ListParagraph"/>
         <w:numPr>
-          <w:ilvl w:val="2"/>
+          <w:ilvl w:val="1"/>
           <w:numId w:val="29"/>
         </w:numPr>
         <w:rPr>
@@ -11765,7 +11166,7 @@
       <w:pPr>
         <w:pStyle w:val="ListParagraph"/>
         <w:numPr>
-          <w:ilvl w:val="2"/>
+          <w:ilvl w:val="1"/>
           <w:numId w:val="29"/>
         </w:numPr>
         <w:rPr>
@@ -11799,7 +11200,7 @@
       <w:pPr>
         <w:pStyle w:val="ListParagraph"/>
         <w:numPr>
-          <w:ilvl w:val="2"/>
+          <w:ilvl w:val="1"/>
           <w:numId w:val="29"/>
         </w:numPr>
         <w:rPr>
@@ -11869,7 +11270,7 @@
       <w:pPr>
         <w:pStyle w:val="ListParagraph"/>
         <w:numPr>
-          <w:ilvl w:val="2"/>
+          <w:ilvl w:val="1"/>
           <w:numId w:val="29"/>
         </w:numPr>
         <w:rPr>
@@ -11889,7 +11290,7 @@
       <w:pPr>
         <w:pStyle w:val="ListParagraph"/>
         <w:numPr>
-          <w:ilvl w:val="2"/>
+          <w:ilvl w:val="1"/>
           <w:numId w:val="29"/>
         </w:numPr>
         <w:rPr>
@@ -11916,7 +11317,7 @@
       <w:pPr>
         <w:pStyle w:val="ListParagraph"/>
         <w:numPr>
-          <w:ilvl w:val="2"/>
+          <w:ilvl w:val="1"/>
           <w:numId w:val="29"/>
         </w:numPr>
         <w:rPr>
@@ -11936,7 +11337,7 @@
       <w:pPr>
         <w:pStyle w:val="ListParagraph"/>
         <w:numPr>
-          <w:ilvl w:val="2"/>
+          <w:ilvl w:val="1"/>
           <w:numId w:val="29"/>
         </w:numPr>
         <w:rPr>
@@ -11977,7 +11378,7 @@
       <w:pPr>
         <w:pStyle w:val="ListParagraph"/>
         <w:numPr>
-          <w:ilvl w:val="2"/>
+          <w:ilvl w:val="1"/>
           <w:numId w:val="29"/>
         </w:numPr>
         <w:rPr>
@@ -12046,7 +11447,7 @@
       <w:pPr>
         <w:pStyle w:val="ListParagraph"/>
         <w:numPr>
-          <w:ilvl w:val="2"/>
+          <w:ilvl w:val="1"/>
           <w:numId w:val="29"/>
         </w:numPr>
         <w:rPr>
@@ -12291,23 +11692,27 @@
           <w:rFonts w:cs="Arial"/>
           <w:szCs w:val="20"/>
         </w:rPr>
-        <w:t xml:space="preserve">Submit Parent Records for the following Early Ed Student in </w:t>
-      </w:r>
-      <w:proofErr w:type="spellStart"/>
-      <w:r>
-        <w:rPr>
-          <w:rFonts w:cs="Arial"/>
-          <w:szCs w:val="20"/>
-        </w:rPr>
-        <w:t>Gradelevel</w:t>
-      </w:r>
-      <w:proofErr w:type="spellEnd"/>
-      <w:r>
-        <w:rPr>
-          <w:rFonts w:cs="Arial"/>
-          <w:szCs w:val="20"/>
-        </w:rPr>
-        <w:t xml:space="preserve"> EE</w:t>
+        <w:t>Submit Parent Records for the following Early Ed Student in Gradelevel EE</w:t>
+      </w:r>
+    </w:p>
+    <w:p>
+      <w:pPr>
+        <w:pStyle w:val="ListParagraph"/>
+        <w:numPr>
+          <w:ilvl w:val="1"/>
+          <w:numId w:val="32"/>
+        </w:numPr>
+        <w:rPr>
+          <w:rFonts w:cs="Arial"/>
+          <w:szCs w:val="20"/>
+        </w:rPr>
+      </w:pPr>
+      <w:r>
+        <w:rPr>
+          <w:rFonts w:cs="Arial"/>
+          <w:szCs w:val="20"/>
+        </w:rPr>
+        <w:t>Required Elements:</w:t>
       </w:r>
     </w:p>
     <w:p>
@@ -12327,14 +11732,14 @@
           <w:rFonts w:cs="Arial"/>
           <w:szCs w:val="20"/>
         </w:rPr>
-        <w:t>Required Elements:</w:t>
-      </w:r>
-    </w:p>
-    <w:p>
-      <w:pPr>
-        <w:pStyle w:val="ListParagraph"/>
-        <w:numPr>
-          <w:ilvl w:val="3"/>
+        <w:t>Parent Unique Id</w:t>
+      </w:r>
+    </w:p>
+    <w:p>
+      <w:pPr>
+        <w:pStyle w:val="ListParagraph"/>
+        <w:numPr>
+          <w:ilvl w:val="2"/>
           <w:numId w:val="32"/>
         </w:numPr>
         <w:rPr>
@@ -12347,14 +11752,14 @@
           <w:rFonts w:cs="Arial"/>
           <w:szCs w:val="20"/>
         </w:rPr>
-        <w:t>Parent Unique Id</w:t>
-      </w:r>
-    </w:p>
-    <w:p>
-      <w:pPr>
-        <w:pStyle w:val="ListParagraph"/>
-        <w:numPr>
-          <w:ilvl w:val="3"/>
+        <w:t>firstName</w:t>
+      </w:r>
+    </w:p>
+    <w:p>
+      <w:pPr>
+        <w:pStyle w:val="ListParagraph"/>
+        <w:numPr>
+          <w:ilvl w:val="2"/>
           <w:numId w:val="32"/>
         </w:numPr>
         <w:rPr>
@@ -12362,21 +11767,19 @@
           <w:szCs w:val="20"/>
         </w:rPr>
       </w:pPr>
-      <w:proofErr w:type="spellStart"/>
-      <w:r>
-        <w:rPr>
-          <w:rFonts w:cs="Arial"/>
-          <w:szCs w:val="20"/>
-        </w:rPr>
-        <w:t>firstName</w:t>
-      </w:r>
-      <w:proofErr w:type="spellEnd"/>
-    </w:p>
-    <w:p>
-      <w:pPr>
-        <w:pStyle w:val="ListParagraph"/>
-        <w:numPr>
-          <w:ilvl w:val="3"/>
+      <w:r>
+        <w:rPr>
+          <w:rFonts w:cs="Arial"/>
+          <w:szCs w:val="20"/>
+        </w:rPr>
+        <w:t>lastSurname</w:t>
+      </w:r>
+    </w:p>
+    <w:p>
+      <w:pPr>
+        <w:pStyle w:val="ListParagraph"/>
+        <w:numPr>
+          <w:ilvl w:val="2"/>
           <w:numId w:val="32"/>
         </w:numPr>
         <w:rPr>
@@ -12384,21 +11787,19 @@
           <w:szCs w:val="20"/>
         </w:rPr>
       </w:pPr>
-      <w:proofErr w:type="spellStart"/>
-      <w:r>
-        <w:rPr>
-          <w:rFonts w:cs="Arial"/>
-          <w:szCs w:val="20"/>
-        </w:rPr>
-        <w:t>lastSurname</w:t>
-      </w:r>
-      <w:proofErr w:type="spellEnd"/>
-    </w:p>
-    <w:p>
-      <w:pPr>
-        <w:pStyle w:val="ListParagraph"/>
-        <w:numPr>
-          <w:ilvl w:val="3"/>
+      <w:r>
+        <w:rPr>
+          <w:rFonts w:cs="Arial"/>
+          <w:szCs w:val="20"/>
+        </w:rPr>
+        <w:t>MiddleName</w:t>
+      </w:r>
+    </w:p>
+    <w:p>
+      <w:pPr>
+        <w:pStyle w:val="ListParagraph"/>
+        <w:numPr>
+          <w:ilvl w:val="2"/>
           <w:numId w:val="32"/>
         </w:numPr>
         <w:rPr>
@@ -12406,21 +11807,19 @@
           <w:szCs w:val="20"/>
         </w:rPr>
       </w:pPr>
-      <w:proofErr w:type="spellStart"/>
-      <w:r>
-        <w:rPr>
-          <w:rFonts w:cs="Arial"/>
-          <w:szCs w:val="20"/>
-        </w:rPr>
-        <w:t>MiddleName</w:t>
-      </w:r>
-      <w:proofErr w:type="spellEnd"/>
-    </w:p>
-    <w:p>
-      <w:pPr>
-        <w:pStyle w:val="ListParagraph"/>
-        <w:numPr>
-          <w:ilvl w:val="3"/>
+      <w:r>
+        <w:rPr>
+          <w:rFonts w:cs="Arial"/>
+          <w:szCs w:val="20"/>
+        </w:rPr>
+        <w:t>generationCodeSuffix</w:t>
+      </w:r>
+    </w:p>
+    <w:p>
+      <w:pPr>
+        <w:pStyle w:val="ListParagraph"/>
+        <w:numPr>
+          <w:ilvl w:val="2"/>
           <w:numId w:val="32"/>
         </w:numPr>
         <w:rPr>
@@ -12428,21 +11827,19 @@
           <w:szCs w:val="20"/>
         </w:rPr>
       </w:pPr>
-      <w:proofErr w:type="spellStart"/>
-      <w:r>
-        <w:rPr>
-          <w:rFonts w:cs="Arial"/>
-          <w:szCs w:val="20"/>
-        </w:rPr>
-        <w:t>generationCodeSuffix</w:t>
-      </w:r>
-      <w:proofErr w:type="spellEnd"/>
-    </w:p>
-    <w:p>
-      <w:pPr>
-        <w:pStyle w:val="ListParagraph"/>
-        <w:numPr>
-          <w:ilvl w:val="3"/>
+      <w:r>
+        <w:rPr>
+          <w:rFonts w:cs="Arial"/>
+          <w:szCs w:val="20"/>
+        </w:rPr>
+        <w:t>highestCompletedLevelOfEducationDescriptor</w:t>
+      </w:r>
+    </w:p>
+    <w:p>
+      <w:pPr>
+        <w:pStyle w:val="ListParagraph"/>
+        <w:numPr>
+          <w:ilvl w:val="2"/>
           <w:numId w:val="32"/>
         </w:numPr>
         <w:rPr>
@@ -12450,21 +11847,19 @@
           <w:szCs w:val="20"/>
         </w:rPr>
       </w:pPr>
-      <w:proofErr w:type="spellStart"/>
-      <w:r>
-        <w:rPr>
-          <w:rFonts w:cs="Arial"/>
-          <w:szCs w:val="20"/>
-        </w:rPr>
-        <w:t>highestCompletedLevelOfEducationDescriptor</w:t>
-      </w:r>
-      <w:proofErr w:type="spellEnd"/>
-    </w:p>
-    <w:p>
-      <w:pPr>
-        <w:pStyle w:val="ListParagraph"/>
-        <w:numPr>
-          <w:ilvl w:val="3"/>
+      <w:r>
+        <w:rPr>
+          <w:rFonts w:cs="Arial"/>
+          <w:szCs w:val="20"/>
+        </w:rPr>
+        <w:t>householdIncome</w:t>
+      </w:r>
+    </w:p>
+    <w:p>
+      <w:pPr>
+        <w:pStyle w:val="ListParagraph"/>
+        <w:numPr>
+          <w:ilvl w:val="2"/>
           <w:numId w:val="32"/>
         </w:numPr>
         <w:rPr>
@@ -12472,21 +11867,19 @@
           <w:szCs w:val="20"/>
         </w:rPr>
       </w:pPr>
-      <w:proofErr w:type="spellStart"/>
-      <w:r>
-        <w:rPr>
-          <w:rFonts w:cs="Arial"/>
-          <w:szCs w:val="20"/>
-        </w:rPr>
-        <w:t>householdIncome</w:t>
-      </w:r>
-      <w:proofErr w:type="spellEnd"/>
-    </w:p>
-    <w:p>
-      <w:pPr>
-        <w:pStyle w:val="ListParagraph"/>
-        <w:numPr>
-          <w:ilvl w:val="3"/>
+      <w:r>
+        <w:rPr>
+          <w:rFonts w:cs="Arial"/>
+          <w:szCs w:val="20"/>
+        </w:rPr>
+        <w:t>householdSize</w:t>
+      </w:r>
+    </w:p>
+    <w:p>
+      <w:pPr>
+        <w:pStyle w:val="ListParagraph"/>
+        <w:numPr>
+          <w:ilvl w:val="2"/>
           <w:numId w:val="32"/>
         </w:numPr>
         <w:rPr>
@@ -12494,21 +11887,19 @@
           <w:szCs w:val="20"/>
         </w:rPr>
       </w:pPr>
-      <w:proofErr w:type="spellStart"/>
-      <w:r>
-        <w:rPr>
-          <w:rFonts w:cs="Arial"/>
-          <w:szCs w:val="20"/>
-        </w:rPr>
-        <w:t>householdSize</w:t>
-      </w:r>
-      <w:proofErr w:type="spellEnd"/>
-    </w:p>
-    <w:p>
-      <w:pPr>
-        <w:pStyle w:val="ListParagraph"/>
-        <w:numPr>
-          <w:ilvl w:val="3"/>
+      <w:r>
+        <w:rPr>
+          <w:rFonts w:cs="Arial"/>
+          <w:szCs w:val="20"/>
+        </w:rPr>
+        <w:t>receivingInterpreterAssistance</w:t>
+      </w:r>
+    </w:p>
+    <w:p>
+      <w:pPr>
+        <w:pStyle w:val="ListParagraph"/>
+        <w:numPr>
+          <w:ilvl w:val="2"/>
           <w:numId w:val="32"/>
         </w:numPr>
         <w:rPr>
@@ -12516,21 +11907,19 @@
           <w:szCs w:val="20"/>
         </w:rPr>
       </w:pPr>
-      <w:proofErr w:type="spellStart"/>
-      <w:r>
-        <w:rPr>
-          <w:rFonts w:cs="Arial"/>
-          <w:szCs w:val="20"/>
-        </w:rPr>
-        <w:t>receivingInterpreterAssistance</w:t>
-      </w:r>
-      <w:proofErr w:type="spellEnd"/>
-    </w:p>
-    <w:p>
-      <w:pPr>
-        <w:pStyle w:val="ListParagraph"/>
-        <w:numPr>
-          <w:ilvl w:val="3"/>
+      <w:r>
+        <w:rPr>
+          <w:rFonts w:cs="Arial"/>
+          <w:szCs w:val="20"/>
+        </w:rPr>
+        <w:t>classroomVolunteerDescriptor</w:t>
+      </w:r>
+    </w:p>
+    <w:p>
+      <w:pPr>
+        <w:pStyle w:val="ListParagraph"/>
+        <w:numPr>
+          <w:ilvl w:val="2"/>
           <w:numId w:val="32"/>
         </w:numPr>
         <w:rPr>
@@ -12538,21 +11927,19 @@
           <w:szCs w:val="20"/>
         </w:rPr>
       </w:pPr>
-      <w:proofErr w:type="spellStart"/>
-      <w:r>
-        <w:rPr>
-          <w:rFonts w:cs="Arial"/>
-          <w:szCs w:val="20"/>
-        </w:rPr>
-        <w:t>classroomVolunteerDescriptor</w:t>
-      </w:r>
-      <w:proofErr w:type="spellEnd"/>
-    </w:p>
-    <w:p>
-      <w:pPr>
-        <w:pStyle w:val="ListParagraph"/>
-        <w:numPr>
-          <w:ilvl w:val="3"/>
+      <w:r>
+        <w:rPr>
+          <w:rFonts w:cs="Arial"/>
+          <w:szCs w:val="20"/>
+        </w:rPr>
+        <w:t>birthDate</w:t>
+      </w:r>
+    </w:p>
+    <w:p>
+      <w:pPr>
+        <w:pStyle w:val="ListParagraph"/>
+        <w:numPr>
+          <w:ilvl w:val="2"/>
           <w:numId w:val="32"/>
         </w:numPr>
         <w:rPr>
@@ -12560,29 +11947,6 @@
           <w:szCs w:val="20"/>
         </w:rPr>
       </w:pPr>
-      <w:proofErr w:type="spellStart"/>
-      <w:r>
-        <w:rPr>
-          <w:rFonts w:cs="Arial"/>
-          <w:szCs w:val="20"/>
-        </w:rPr>
-        <w:t>birthDate</w:t>
-      </w:r>
-      <w:proofErr w:type="spellEnd"/>
-    </w:p>
-    <w:p>
-      <w:pPr>
-        <w:pStyle w:val="ListParagraph"/>
-        <w:numPr>
-          <w:ilvl w:val="3"/>
-          <w:numId w:val="32"/>
-        </w:numPr>
-        <w:rPr>
-          <w:rFonts w:cs="Arial"/>
-          <w:szCs w:val="20"/>
-        </w:rPr>
-      </w:pPr>
-      <w:proofErr w:type="spellStart"/>
       <w:r>
         <w:rPr>
           <w:rFonts w:cs="Arial"/>
@@ -12590,15 +11954,6 @@
         </w:rPr>
         <w:t>sexDescriptor</w:t>
       </w:r>
-      <w:proofErr w:type="spellEnd"/>
-    </w:p>
-    <w:p>
-      <w:pPr>
-        <w:rPr>
-          <w:rFonts w:cs="Arial"/>
-          <w:szCs w:val="20"/>
-        </w:rPr>
-      </w:pPr>
     </w:p>
     <w:p>
       <w:pPr>
@@ -12633,21 +11988,12 @@
         </w:rPr>
         <w:t xml:space="preserve">in </w:t>
       </w:r>
-      <w:proofErr w:type="spellStart"/>
-      <w:r>
-        <w:rPr>
-          <w:rFonts w:cs="Arial"/>
-          <w:szCs w:val="20"/>
-        </w:rPr>
-        <w:t>Gradelevel</w:t>
-      </w:r>
-      <w:proofErr w:type="spellEnd"/>
-      <w:r>
-        <w:rPr>
-          <w:rFonts w:cs="Arial"/>
-          <w:szCs w:val="20"/>
-        </w:rPr>
-        <w:t xml:space="preserve"> 1</w:t>
+      <w:r>
+        <w:rPr>
+          <w:rFonts w:cs="Arial"/>
+          <w:szCs w:val="20"/>
+        </w:rPr>
+        <w:t>Gradelevel 1</w:t>
       </w:r>
     </w:p>
     <w:p>
@@ -12683,21 +12029,12 @@
         </w:rPr>
         <w:t xml:space="preserve">in </w:t>
       </w:r>
-      <w:proofErr w:type="spellStart"/>
-      <w:r>
-        <w:rPr>
-          <w:rFonts w:cs="Arial"/>
-          <w:szCs w:val="20"/>
-        </w:rPr>
-        <w:t>Gradelevel</w:t>
-      </w:r>
-      <w:proofErr w:type="spellEnd"/>
-      <w:r>
-        <w:rPr>
-          <w:rFonts w:cs="Arial"/>
-          <w:szCs w:val="20"/>
-        </w:rPr>
-        <w:t xml:space="preserve"> PA</w:t>
+      <w:r>
+        <w:rPr>
+          <w:rFonts w:cs="Arial"/>
+          <w:szCs w:val="20"/>
+        </w:rPr>
+        <w:t>Gradelevel PA</w:t>
       </w:r>
     </w:p>
     <w:p>
@@ -12729,15 +12066,10 @@
       <w:bookmarkStart w:id="57" w:name="_Toc38352802"/>
       <w:bookmarkStart w:id="58" w:name="_Toc38452286"/>
       <w:r>
-        <w:t xml:space="preserve">Resource: </w:t>
-      </w:r>
-      <w:proofErr w:type="spellStart"/>
-      <w:r>
-        <w:t>StudentParentAssociation</w:t>
+        <w:t>Resource: StudentParentAssociation</w:t>
       </w:r>
       <w:bookmarkEnd w:id="57"/>
       <w:bookmarkEnd w:id="58"/>
-      <w:proofErr w:type="spellEnd"/>
     </w:p>
     <w:p/>
     <w:p>
@@ -12846,7 +12178,6 @@
           <w:szCs w:val="20"/>
         </w:rPr>
       </w:pPr>
-      <w:proofErr w:type="spellStart"/>
       <w:r>
         <w:rPr>
           <w:rFonts w:cs="Arial"/>
@@ -12854,38 +12185,38 @@
         </w:rPr>
         <w:t>StudentSchoolAssociations</w:t>
       </w:r>
-      <w:proofErr w:type="spellEnd"/>
-    </w:p>
-    <w:p>
-      <w:pPr>
-        <w:rPr>
-          <w:rFonts w:cs="Arial"/>
-          <w:szCs w:val="20"/>
-        </w:rPr>
-      </w:pPr>
-    </w:p>
-    <w:p>
-      <w:pPr>
-        <w:rPr>
-          <w:rFonts w:cs="Arial"/>
-          <w:szCs w:val="20"/>
-        </w:rPr>
-      </w:pPr>
-    </w:p>
-    <w:p>
-      <w:pPr>
-        <w:rPr>
-          <w:rFonts w:cs="Arial"/>
-          <w:szCs w:val="20"/>
-        </w:rPr>
-      </w:pPr>
-      <w:r>
-        <w:rPr>
-          <w:rFonts w:cs="Arial"/>
-          <w:b/>
-          <w:bCs/>
-          <w:szCs w:val="20"/>
-        </w:rPr>
+    </w:p>
+    <w:p>
+      <w:pPr>
+        <w:rPr>
+          <w:rFonts w:cs="Arial"/>
+          <w:szCs w:val="20"/>
+        </w:rPr>
+      </w:pPr>
+    </w:p>
+    <w:p>
+      <w:pPr>
+        <w:rPr>
+          <w:rFonts w:cs="Arial"/>
+          <w:szCs w:val="20"/>
+        </w:rPr>
+      </w:pPr>
+    </w:p>
+    <w:p>
+      <w:pPr>
+        <w:rPr>
+          <w:rFonts w:cs="Arial"/>
+          <w:szCs w:val="20"/>
+        </w:rPr>
+      </w:pPr>
+      <w:r>
+        <w:rPr>
+          <w:rFonts w:cs="Arial"/>
+          <w:b/>
+          <w:bCs/>
+          <w:szCs w:val="20"/>
+        </w:rPr>
+        <w:lastRenderedPageBreak/>
         <w:t>Scenarios</w:t>
       </w:r>
     </w:p>
@@ -12948,23 +12279,7 @@
           <w:rFonts w:cs="Arial"/>
           <w:szCs w:val="20"/>
         </w:rPr>
-        <w:t xml:space="preserve"> in </w:t>
-      </w:r>
-      <w:proofErr w:type="spellStart"/>
-      <w:r>
-        <w:rPr>
-          <w:rFonts w:cs="Arial"/>
-          <w:szCs w:val="20"/>
-        </w:rPr>
-        <w:t>Gradelevel</w:t>
-      </w:r>
-      <w:proofErr w:type="spellEnd"/>
-      <w:r>
-        <w:rPr>
-          <w:rFonts w:cs="Arial"/>
-          <w:szCs w:val="20"/>
-        </w:rPr>
-        <w:t xml:space="preserve"> EE</w:t>
+        <w:t xml:space="preserve"> in Gradelevel EE</w:t>
       </w:r>
     </w:p>
     <w:p>
@@ -13086,23 +12401,7 @@
           <w:rFonts w:cs="Arial"/>
           <w:szCs w:val="20"/>
         </w:rPr>
-        <w:t xml:space="preserve">Submit Student Parent Association Record for the Early Education Student in </w:t>
-      </w:r>
-      <w:proofErr w:type="spellStart"/>
-      <w:r>
-        <w:rPr>
-          <w:rFonts w:cs="Arial"/>
-          <w:szCs w:val="20"/>
-        </w:rPr>
-        <w:t>Gradelevel</w:t>
-      </w:r>
-      <w:proofErr w:type="spellEnd"/>
-      <w:r>
-        <w:rPr>
-          <w:rFonts w:cs="Arial"/>
-          <w:szCs w:val="20"/>
-        </w:rPr>
-        <w:t xml:space="preserve"> 1</w:t>
+        <w:t>Submit Student Parent Association Record for the Early Education Student in Gradelevel 1</w:t>
       </w:r>
     </w:p>
     <w:p>
@@ -13131,21 +12430,12 @@
         </w:rPr>
         <w:t xml:space="preserve"> </w:t>
       </w:r>
-      <w:proofErr w:type="spellStart"/>
-      <w:r>
-        <w:rPr>
-          <w:rFonts w:cs="Arial"/>
-          <w:szCs w:val="20"/>
-        </w:rPr>
-        <w:t>Gradelevel</w:t>
-      </w:r>
-      <w:proofErr w:type="spellEnd"/>
-      <w:r>
-        <w:rPr>
-          <w:rFonts w:cs="Arial"/>
-          <w:szCs w:val="20"/>
-        </w:rPr>
-        <w:t xml:space="preserve"> PA</w:t>
+      <w:r>
+        <w:rPr>
+          <w:rFonts w:cs="Arial"/>
+          <w:szCs w:val="20"/>
+        </w:rPr>
+        <w:t>Gradelevel PA</w:t>
       </w:r>
     </w:p>
     <w:p>
@@ -13343,21 +12633,12 @@
           <w:szCs w:val="20"/>
         </w:rPr>
       </w:pPr>
-      <w:proofErr w:type="spellStart"/>
-      <w:r>
-        <w:rPr>
-          <w:rFonts w:cs="Arial"/>
-          <w:szCs w:val="20"/>
-        </w:rPr>
-        <w:t>EducationOrganizations</w:t>
-      </w:r>
-      <w:proofErr w:type="spellEnd"/>
-      <w:r>
-        <w:rPr>
-          <w:rFonts w:cs="Arial"/>
-          <w:szCs w:val="20"/>
-        </w:rPr>
-        <w:t xml:space="preserve"> (Schools)</w:t>
+      <w:r>
+        <w:rPr>
+          <w:rFonts w:cs="Arial"/>
+          <w:szCs w:val="20"/>
+        </w:rPr>
+        <w:t>EducationOrganizations (Schools)</w:t>
       </w:r>
     </w:p>
     <w:p>
@@ -13395,7 +12676,7 @@
         <w:pStyle w:val="ListParagraph"/>
         <w:numPr>
           <w:ilvl w:val="0"/>
-          <w:numId w:val="4"/>
+          <w:numId w:val="36"/>
         </w:numPr>
         <w:rPr>
           <w:rFonts w:cs="Arial"/>
@@ -13421,59 +12702,27 @@
           <w:rFonts w:cs="Arial"/>
           <w:szCs w:val="20"/>
         </w:rPr>
-        <w:t xml:space="preserve"> for the Student Enrolled in </w:t>
-      </w:r>
-      <w:proofErr w:type="spellStart"/>
-      <w:r>
-        <w:rPr>
-          <w:rFonts w:cs="Arial"/>
-          <w:szCs w:val="20"/>
-        </w:rPr>
-        <w:t>Gradelevel</w:t>
-      </w:r>
-      <w:proofErr w:type="spellEnd"/>
-      <w:r>
-        <w:rPr>
-          <w:rFonts w:cs="Arial"/>
-          <w:szCs w:val="20"/>
-        </w:rPr>
-        <w:t xml:space="preserve"> EE</w:t>
-      </w:r>
-    </w:p>
-    <w:p>
-      <w:pPr>
-        <w:pStyle w:val="ListParagraph"/>
-        <w:numPr>
-          <w:ilvl w:val="2"/>
-          <w:numId w:val="4"/>
-        </w:numPr>
-        <w:rPr>
-          <w:rFonts w:cs="Arial"/>
-          <w:szCs w:val="20"/>
-        </w:rPr>
-      </w:pPr>
-      <w:r>
-        <w:rPr>
-          <w:rFonts w:cs="Arial"/>
-          <w:szCs w:val="20"/>
-        </w:rPr>
-        <w:t xml:space="preserve">Include all elements except </w:t>
-      </w:r>
-      <w:proofErr w:type="spellStart"/>
-      <w:r>
-        <w:rPr>
-          <w:rFonts w:cs="Arial"/>
-          <w:szCs w:val="20"/>
-        </w:rPr>
-        <w:t>StudentCharacteristicsDescriptors</w:t>
-      </w:r>
-      <w:proofErr w:type="spellEnd"/>
-      <w:r>
-        <w:rPr>
-          <w:rFonts w:cs="Arial"/>
-          <w:szCs w:val="20"/>
-        </w:rPr>
-        <w:t xml:space="preserve"> (ADP, RAEL, IMMIGRANT, SLIFE</w:t>
+        <w:t xml:space="preserve"> for the Student Enrolled in Gradelevel EE</w:t>
+      </w:r>
+    </w:p>
+    <w:p>
+      <w:pPr>
+        <w:pStyle w:val="ListParagraph"/>
+        <w:numPr>
+          <w:ilvl w:val="1"/>
+          <w:numId w:val="36"/>
+        </w:numPr>
+        <w:rPr>
+          <w:rFonts w:cs="Arial"/>
+          <w:szCs w:val="20"/>
+        </w:rPr>
+      </w:pPr>
+      <w:r>
+        <w:rPr>
+          <w:rFonts w:cs="Arial"/>
+          <w:szCs w:val="20"/>
+        </w:rPr>
+        <w:t>Include all elements except StudentCharacteristicsDescriptors (ADP, RAEL, IMMIGRANT, SLIFE</w:t>
       </w:r>
       <w:r>
         <w:rPr>
@@ -13488,7 +12737,7 @@
         <w:pStyle w:val="ListParagraph"/>
         <w:numPr>
           <w:ilvl w:val="0"/>
-          <w:numId w:val="4"/>
+          <w:numId w:val="36"/>
         </w:numPr>
         <w:rPr>
           <w:rFonts w:cs="Arial"/>
@@ -13514,23 +12763,7 @@
           <w:rFonts w:cs="Arial"/>
           <w:szCs w:val="20"/>
         </w:rPr>
-        <w:t xml:space="preserve"> for the Student Enrolled in </w:t>
-      </w:r>
-      <w:proofErr w:type="spellStart"/>
-      <w:r>
-        <w:rPr>
-          <w:rFonts w:cs="Arial"/>
-          <w:szCs w:val="20"/>
-        </w:rPr>
-        <w:t>Gradelevel</w:t>
-      </w:r>
-      <w:proofErr w:type="spellEnd"/>
-      <w:r>
-        <w:rPr>
-          <w:rFonts w:cs="Arial"/>
-          <w:szCs w:val="20"/>
-        </w:rPr>
-        <w:t xml:space="preserve"> 1</w:t>
+        <w:t xml:space="preserve"> for the Student Enrolled in Gradelevel 1</w:t>
       </w:r>
     </w:p>
     <w:p>
@@ -13538,31 +12771,15 @@
         <w:pStyle w:val="ListParagraph"/>
         <w:numPr>
           <w:ilvl w:val="0"/>
-          <w:numId w:val="4"/>
-        </w:numPr>
-      </w:pPr>
-      <w:r>
-        <w:rPr>
-          <w:rFonts w:cs="Arial"/>
-          <w:szCs w:val="20"/>
-        </w:rPr>
-        <w:t xml:space="preserve">Create a StudentEducationOrganizationAssociation for the Student Enrolled in </w:t>
-      </w:r>
-      <w:proofErr w:type="spellStart"/>
-      <w:r>
-        <w:rPr>
-          <w:rFonts w:cs="Arial"/>
-          <w:szCs w:val="20"/>
-        </w:rPr>
-        <w:t>Gradelevel</w:t>
-      </w:r>
-      <w:proofErr w:type="spellEnd"/>
-      <w:r>
-        <w:rPr>
-          <w:rFonts w:cs="Arial"/>
-          <w:szCs w:val="20"/>
-        </w:rPr>
-        <w:t xml:space="preserve"> PA</w:t>
+          <w:numId w:val="36"/>
+        </w:numPr>
+      </w:pPr>
+      <w:r>
+        <w:rPr>
+          <w:rFonts w:cs="Arial"/>
+          <w:szCs w:val="20"/>
+        </w:rPr>
+        <w:t>Create a StudentEducationOrganizationAssociation for the Student Enrolled in Gradelevel PA</w:t>
       </w:r>
     </w:p>
     <w:p/>
@@ -13574,15 +12791,10 @@
       <w:bookmarkStart w:id="61" w:name="_Toc38352804"/>
       <w:bookmarkStart w:id="62" w:name="_Toc38452288"/>
       <w:r>
-        <w:t xml:space="preserve">Resource: </w:t>
-      </w:r>
-      <w:proofErr w:type="spellStart"/>
-      <w:r>
-        <w:t>StudentEarlyEducationProgramAssociations</w:t>
+        <w:t>Resource: StudentEarlyEducationProgramAssociations</w:t>
       </w:r>
       <w:bookmarkEnd w:id="61"/>
       <w:bookmarkEnd w:id="62"/>
-      <w:proofErr w:type="spellEnd"/>
     </w:p>
     <w:p>
       <w:pPr>
@@ -13843,21 +13055,12 @@
         </w:rPr>
         <w:t xml:space="preserve">Associate </w:t>
       </w:r>
-      <w:proofErr w:type="spellStart"/>
-      <w:r>
-        <w:rPr>
-          <w:rFonts w:cs="Arial"/>
-          <w:szCs w:val="20"/>
-        </w:rPr>
-        <w:t>gradelevel</w:t>
-      </w:r>
-      <w:proofErr w:type="spellEnd"/>
-      <w:r>
-        <w:rPr>
-          <w:rFonts w:cs="Arial"/>
-          <w:szCs w:val="20"/>
-        </w:rPr>
-        <w:t xml:space="preserve"> EE</w:t>
+      <w:r>
+        <w:rPr>
+          <w:rFonts w:cs="Arial"/>
+          <w:szCs w:val="20"/>
+        </w:rPr>
+        <w:t>gradelevel EE</w:t>
       </w:r>
       <w:r>
         <w:rPr>
@@ -13885,17 +13088,8 @@
           <w:rFonts w:cs="Arial"/>
           <w:szCs w:val="20"/>
         </w:rPr>
-        <w:t xml:space="preserve">SR </w:t>
-      </w:r>
-      <w:proofErr w:type="spellStart"/>
-      <w:r>
-        <w:rPr>
-          <w:rFonts w:cs="Arial"/>
-          <w:szCs w:val="20"/>
-        </w:rPr>
-        <w:t>StudentEarlyEducationProgramAssociation</w:t>
-      </w:r>
-      <w:proofErr w:type="spellEnd"/>
+        <w:t>SR StudentEarlyEducationProgramAssociation</w:t>
+      </w:r>
     </w:p>
     <w:p>
       <w:pPr>
@@ -13948,7 +13142,6 @@
           <w:rFonts w:cs="Arial"/>
           <w:szCs w:val="20"/>
         </w:rPr>
-        <w:lastRenderedPageBreak/>
         <w:t>End Date: 6/11/2021 (default to last day in the school year)</w:t>
       </w:r>
     </w:p>
@@ -13969,6 +13162,7 @@
           <w:rFonts w:cs="Arial"/>
           <w:szCs w:val="20"/>
         </w:rPr>
+        <w:lastRenderedPageBreak/>
         <w:t>End Reason Code = PE-01</w:t>
       </w:r>
     </w:p>
@@ -14066,23 +13260,7 @@
           <w:rFonts w:cs="Arial"/>
           <w:szCs w:val="20"/>
         </w:rPr>
-        <w:t xml:space="preserve">same </w:t>
-      </w:r>
-      <w:proofErr w:type="spellStart"/>
-      <w:r>
-        <w:rPr>
-          <w:rFonts w:cs="Arial"/>
-          <w:szCs w:val="20"/>
-        </w:rPr>
-        <w:t>gradelevel</w:t>
-      </w:r>
-      <w:proofErr w:type="spellEnd"/>
-      <w:r>
-        <w:rPr>
-          <w:rFonts w:cs="Arial"/>
-          <w:szCs w:val="20"/>
-        </w:rPr>
-        <w:t xml:space="preserve"> EE</w:t>
+        <w:t>same gradelevel EE</w:t>
       </w:r>
       <w:r>
         <w:rPr>
@@ -14110,17 +13288,8 @@
           <w:rFonts w:cs="Arial"/>
           <w:szCs w:val="20"/>
         </w:rPr>
-        <w:t xml:space="preserve">ECFE </w:t>
-      </w:r>
-      <w:proofErr w:type="spellStart"/>
-      <w:r>
-        <w:rPr>
-          <w:rFonts w:cs="Arial"/>
-          <w:szCs w:val="20"/>
-        </w:rPr>
-        <w:t>StudentEarlyEducationProgramAssociation</w:t>
-      </w:r>
-      <w:proofErr w:type="spellEnd"/>
+        <w:t>ECFE StudentEarlyEducationProgramAssociation</w:t>
+      </w:r>
     </w:p>
     <w:p>
       <w:pPr>
@@ -14253,23 +13422,7 @@
           <w:rFonts w:cs="Arial"/>
           <w:szCs w:val="20"/>
         </w:rPr>
-        <w:t xml:space="preserve">Submit funding sources PF, </w:t>
-      </w:r>
-      <w:proofErr w:type="gramStart"/>
-      <w:r>
-        <w:rPr>
-          <w:rFonts w:cs="Arial"/>
-          <w:szCs w:val="20"/>
-        </w:rPr>
-        <w:t>CC</w:t>
-      </w:r>
-      <w:proofErr w:type="gramEnd"/>
-      <w:r>
-        <w:rPr>
-          <w:rFonts w:cs="Arial"/>
-          <w:szCs w:val="20"/>
-        </w:rPr>
-        <w:t xml:space="preserve"> and TITLE</w:t>
+        <w:t>Submit funding sources PF, CC and TITLE</w:t>
       </w:r>
     </w:p>
     <w:p>
@@ -14299,21 +13452,12 @@
         </w:rPr>
         <w:t xml:space="preserve">Associate </w:t>
       </w:r>
-      <w:proofErr w:type="spellStart"/>
-      <w:r>
-        <w:rPr>
-          <w:rFonts w:cs="Arial"/>
-          <w:szCs w:val="20"/>
-        </w:rPr>
-        <w:t>gradelevel</w:t>
-      </w:r>
-      <w:proofErr w:type="spellEnd"/>
-      <w:r>
-        <w:rPr>
-          <w:rFonts w:cs="Arial"/>
-          <w:szCs w:val="20"/>
-        </w:rPr>
-        <w:t xml:space="preserve"> 1</w:t>
+      <w:r>
+        <w:rPr>
+          <w:rFonts w:cs="Arial"/>
+          <w:szCs w:val="20"/>
+        </w:rPr>
+        <w:t>gradelevel 1</w:t>
       </w:r>
       <w:r>
         <w:rPr>
@@ -14355,17 +13499,8 @@
           <w:rFonts w:cs="Arial"/>
           <w:szCs w:val="20"/>
         </w:rPr>
-        <w:t xml:space="preserve">ECFE </w:t>
-      </w:r>
-      <w:proofErr w:type="spellStart"/>
-      <w:r>
-        <w:rPr>
-          <w:rFonts w:cs="Arial"/>
-          <w:szCs w:val="20"/>
-        </w:rPr>
-        <w:t>StudentEarlyEducationProgramAssociation</w:t>
-      </w:r>
-      <w:proofErr w:type="spellEnd"/>
+        <w:t>ECFE StudentEarlyEducationProgramAssociation</w:t>
+      </w:r>
     </w:p>
     <w:p>
       <w:pPr>
@@ -14517,21 +13652,12 @@
         </w:rPr>
         <w:t xml:space="preserve">Associate </w:t>
       </w:r>
-      <w:proofErr w:type="spellStart"/>
-      <w:r>
-        <w:rPr>
-          <w:rFonts w:cs="Arial"/>
-          <w:szCs w:val="20"/>
-        </w:rPr>
-        <w:t>gradelevel</w:t>
-      </w:r>
-      <w:proofErr w:type="spellEnd"/>
-      <w:r>
-        <w:rPr>
-          <w:rFonts w:cs="Arial"/>
-          <w:szCs w:val="20"/>
-        </w:rPr>
-        <w:t xml:space="preserve"> PA</w:t>
+      <w:r>
+        <w:rPr>
+          <w:rFonts w:cs="Arial"/>
+          <w:szCs w:val="20"/>
+        </w:rPr>
+        <w:t>gradelevel PA</w:t>
       </w:r>
       <w:r>
         <w:rPr>
@@ -14573,17 +13699,8 @@
           <w:rFonts w:cs="Arial"/>
           <w:szCs w:val="20"/>
         </w:rPr>
-        <w:t xml:space="preserve">SR </w:t>
-      </w:r>
-      <w:proofErr w:type="spellStart"/>
-      <w:r>
-        <w:rPr>
-          <w:rFonts w:cs="Arial"/>
-          <w:szCs w:val="20"/>
-        </w:rPr>
-        <w:t>StudentEarlyEducationProgramAssociation</w:t>
-      </w:r>
-      <w:proofErr w:type="spellEnd"/>
+        <w:t>SR StudentEarlyEducationProgramAssociation</w:t>
+      </w:r>
     </w:p>
     <w:p>
       <w:pPr>
@@ -14750,15 +13867,10 @@
       <w:bookmarkStart w:id="63" w:name="_Toc38352805"/>
       <w:bookmarkStart w:id="64" w:name="_Toc38452289"/>
       <w:r>
-        <w:t xml:space="preserve">Resource: </w:t>
-      </w:r>
-      <w:proofErr w:type="spellStart"/>
-      <w:r>
-        <w:t>StudentHomelessProgramAssociation</w:t>
+        <w:t>Resource: StudentHomelessProgramAssociation</w:t>
       </w:r>
       <w:bookmarkEnd w:id="63"/>
       <w:bookmarkEnd w:id="64"/>
-      <w:proofErr w:type="spellEnd"/>
     </w:p>
     <w:p>
       <w:pPr>
@@ -14955,7 +14067,6 @@
         </w:rPr>
         <w:t xml:space="preserve">Submit a </w:t>
       </w:r>
-      <w:proofErr w:type="spellStart"/>
       <w:r>
         <w:rPr>
           <w:rFonts w:cs="Arial"/>
@@ -14963,7 +14074,6 @@
         </w:rPr>
         <w:t>StudentHomelessProgramAssociation</w:t>
       </w:r>
-      <w:proofErr w:type="spellEnd"/>
       <w:r>
         <w:rPr>
           <w:rFonts w:cs="Arial"/>
@@ -15052,16 +14162,13 @@
       </w:pPr>
       <w:bookmarkStart w:id="65" w:name="_Toc38352806"/>
       <w:bookmarkStart w:id="66" w:name="_Toc38452290"/>
-      <w:r>
-        <w:t xml:space="preserve">Resource: </w:t>
-      </w:r>
-      <w:proofErr w:type="spellStart"/>
-      <w:r>
-        <w:t>StudentLanguageInstructionProgramAssociation</w:t>
+      <w:bookmarkStart w:id="67" w:name="_GoBack"/>
+      <w:bookmarkEnd w:id="67"/>
+      <w:r>
+        <w:t>Resource: StudentLanguageInstructionProgramAssociation</w:t>
       </w:r>
       <w:bookmarkEnd w:id="65"/>
       <w:bookmarkEnd w:id="66"/>
-      <w:proofErr w:type="spellEnd"/>
     </w:p>
     <w:p>
       <w:pPr>
@@ -15257,17 +14364,8 @@
           <w:rFonts w:cs="Arial"/>
           <w:szCs w:val="20"/>
         </w:rPr>
-        <w:t xml:space="preserve">Submit </w:t>
-      </w:r>
-      <w:proofErr w:type="spellStart"/>
-      <w:r>
-        <w:rPr>
-          <w:rFonts w:cs="Arial"/>
-          <w:szCs w:val="20"/>
-        </w:rPr>
-        <w:t>StudentLanguageInstructionProgramAssociation</w:t>
-      </w:r>
-      <w:proofErr w:type="spellEnd"/>
+        <w:t>Submit StudentLanguageInstructionProgramAssociation</w:t>
+      </w:r>
       <w:r>
         <w:rPr>
           <w:rFonts w:cs="Arial"/>
@@ -15415,7 +14513,7 @@
 </file>
 
 <file path=word/endnotes.xml><?xml version="1.0" encoding="utf-8"?>
-<w:endnotes xmlns:wpc="http://schemas.microsoft.com/office/word/2010/wordprocessingCanvas" xmlns:cx="http://schemas.microsoft.com/office/drawing/2014/chartex" xmlns:cx1="http://schemas.microsoft.com/office/drawing/2015/9/8/chartex" xmlns:cx2="http://schemas.microsoft.com/office/drawing/2015/10/21/chartex" xmlns:cx3="http://schemas.microsoft.com/office/drawing/2016/5/9/chartex" xmlns:cx4="http://schemas.microsoft.com/office/drawing/2016/5/10/chartex" xmlns:cx5="http://schemas.microsoft.com/office/drawing/2016/5/11/chartex" xmlns:cx6="http://schemas.microsoft.com/office/drawing/2016/5/12/chartex" xmlns:cx7="http://schemas.microsoft.com/office/drawing/2016/5/13/chartex" xmlns:cx8="http://schemas.microsoft.com/office/drawing/2016/5/14/chartex" xmlns:mc="http://schemas.openxmlformats.org/markup-compatibility/2006" xmlns:aink="http://schemas.microsoft.com/office/drawing/2016/ink" xmlns:am3d="http://schemas.microsoft.com/office/drawing/2017/model3d" xmlns:o="urn:schemas-microsoft-com:office:office" xmlns:r="http://schemas.openxmlformats.org/officeDocument/2006/relationships" xmlns:m="http://schemas.openxmlformats.org/officeDocument/2006/math" xmlns:v="urn:schemas-microsoft-com:vml" xmlns:wp14="http://schemas.microsoft.com/office/word/2010/wordprocessingDrawing" xmlns:wp="http://schemas.openxmlformats.org/drawingml/2006/wordprocessingDrawing" xmlns:w10="urn:schemas-microsoft-com:office:word" xmlns:w="http://schemas.openxmlformats.org/wordprocessingml/2006/main" xmlns:w14="http://schemas.microsoft.com/office/word/2010/wordml" xmlns:w15="http://schemas.microsoft.com/office/word/2012/wordml" xmlns:w16cid="http://schemas.microsoft.com/office/word/2016/wordml/cid" xmlns:w16se="http://schemas.microsoft.com/office/word/2015/wordml/symex" xmlns:wpg="http://schemas.microsoft.com/office/word/2010/wordprocessingGroup" xmlns:wpi="http://schemas.microsoft.com/office/word/2010/wordprocessingInk" xmlns:wne="http://schemas.microsoft.com/office/word/2006/wordml" xmlns:wps="http://schemas.microsoft.com/office/word/2010/wordprocessingShape" mc:Ignorable="w14 w15 w16se w16cid wp14">
+<w:endnotes xmlns:wpc="http://schemas.microsoft.com/office/word/2010/wordprocessingCanvas" xmlns:cx="http://schemas.microsoft.com/office/drawing/2014/chartex" xmlns:cx1="http://schemas.microsoft.com/office/drawing/2015/9/8/chartex" xmlns:mc="http://schemas.openxmlformats.org/markup-compatibility/2006" xmlns:o="urn:schemas-microsoft-com:office:office" xmlns:r="http://schemas.openxmlformats.org/officeDocument/2006/relationships" xmlns:m="http://schemas.openxmlformats.org/officeDocument/2006/math" xmlns:v="urn:schemas-microsoft-com:vml" xmlns:wp14="http://schemas.microsoft.com/office/word/2010/wordprocessingDrawing" xmlns:wp="http://schemas.openxmlformats.org/drawingml/2006/wordprocessingDrawing" xmlns:w10="urn:schemas-microsoft-com:office:word" xmlns:w="http://schemas.openxmlformats.org/wordprocessingml/2006/main" xmlns:w14="http://schemas.microsoft.com/office/word/2010/wordml" xmlns:w15="http://schemas.microsoft.com/office/word/2012/wordml" xmlns:w16se="http://schemas.microsoft.com/office/word/2015/wordml/symex" xmlns:wpg="http://schemas.microsoft.com/office/word/2010/wordprocessingGroup" xmlns:wpi="http://schemas.microsoft.com/office/word/2010/wordprocessingInk" xmlns:wne="http://schemas.microsoft.com/office/word/2006/wordml" xmlns:wps="http://schemas.microsoft.com/office/word/2010/wordprocessingShape" mc:Ignorable="w14 w15 w16se wp14">
   <w:endnote w:type="separator" w:id="-1">
     <w:p>
       <w:r>
@@ -15434,7 +14532,7 @@
 </file>
 
 <file path=word/footer1.xml><?xml version="1.0" encoding="utf-8"?>
-<w:ftr xmlns:wpc="http://schemas.microsoft.com/office/word/2010/wordprocessingCanvas" xmlns:cx="http://schemas.microsoft.com/office/drawing/2014/chartex" xmlns:cx1="http://schemas.microsoft.com/office/drawing/2015/9/8/chartex" xmlns:cx2="http://schemas.microsoft.com/office/drawing/2015/10/21/chartex" xmlns:cx3="http://schemas.microsoft.com/office/drawing/2016/5/9/chartex" xmlns:cx4="http://schemas.microsoft.com/office/drawing/2016/5/10/chartex" xmlns:cx5="http://schemas.microsoft.com/office/drawing/2016/5/11/chartex" xmlns:cx6="http://schemas.microsoft.com/office/drawing/2016/5/12/chartex" xmlns:cx7="http://schemas.microsoft.com/office/drawing/2016/5/13/chartex" xmlns:cx8="http://schemas.microsoft.com/office/drawing/2016/5/14/chartex" xmlns:mc="http://schemas.openxmlformats.org/markup-compatibility/2006" xmlns:aink="http://schemas.microsoft.com/office/drawing/2016/ink" xmlns:am3d="http://schemas.microsoft.com/office/drawing/2017/model3d" xmlns:o="urn:schemas-microsoft-com:office:office" xmlns:r="http://schemas.openxmlformats.org/officeDocument/2006/relationships" xmlns:m="http://schemas.openxmlformats.org/officeDocument/2006/math" xmlns:v="urn:schemas-microsoft-com:vml" xmlns:wp14="http://schemas.microsoft.com/office/word/2010/wordprocessingDrawing" xmlns:wp="http://schemas.openxmlformats.org/drawingml/2006/wordprocessingDrawing" xmlns:w10="urn:schemas-microsoft-com:office:word" xmlns:w="http://schemas.openxmlformats.org/wordprocessingml/2006/main" xmlns:w14="http://schemas.microsoft.com/office/word/2010/wordml" xmlns:w15="http://schemas.microsoft.com/office/word/2012/wordml" xmlns:w16cid="http://schemas.microsoft.com/office/word/2016/wordml/cid" xmlns:w16se="http://schemas.microsoft.com/office/word/2015/wordml/symex" xmlns:wpg="http://schemas.microsoft.com/office/word/2010/wordprocessingGroup" xmlns:wpi="http://schemas.microsoft.com/office/word/2010/wordprocessingInk" xmlns:wne="http://schemas.microsoft.com/office/word/2006/wordml" xmlns:wps="http://schemas.microsoft.com/office/word/2010/wordprocessingShape" mc:Ignorable="w14 w15 w16se w16cid wp14">
+<w:ftr xmlns:wpc="http://schemas.microsoft.com/office/word/2010/wordprocessingCanvas" xmlns:cx="http://schemas.microsoft.com/office/drawing/2014/chartex" xmlns:cx1="http://schemas.microsoft.com/office/drawing/2015/9/8/chartex" xmlns:mc="http://schemas.openxmlformats.org/markup-compatibility/2006" xmlns:o="urn:schemas-microsoft-com:office:office" xmlns:r="http://schemas.openxmlformats.org/officeDocument/2006/relationships" xmlns:m="http://schemas.openxmlformats.org/officeDocument/2006/math" xmlns:v="urn:schemas-microsoft-com:vml" xmlns:wp14="http://schemas.microsoft.com/office/word/2010/wordprocessingDrawing" xmlns:wp="http://schemas.openxmlformats.org/drawingml/2006/wordprocessingDrawing" xmlns:w10="urn:schemas-microsoft-com:office:word" xmlns:w="http://schemas.openxmlformats.org/wordprocessingml/2006/main" xmlns:w14="http://schemas.microsoft.com/office/word/2010/wordml" xmlns:w15="http://schemas.microsoft.com/office/word/2012/wordml" xmlns:w16se="http://schemas.microsoft.com/office/word/2015/wordml/symex" xmlns:wpg="http://schemas.microsoft.com/office/word/2010/wordprocessingGroup" xmlns:wpi="http://schemas.microsoft.com/office/word/2010/wordprocessingInk" xmlns:wne="http://schemas.microsoft.com/office/word/2006/wordml" xmlns:wps="http://schemas.microsoft.com/office/word/2010/wordprocessingShape" mc:Ignorable="w14 w15 w16se wp14">
   <w:p>
     <w:pPr>
       <w:pStyle w:val="Footer"/>
@@ -15516,7 +14614,7 @@
 </file>
 
 <file path=word/footer2.xml><?xml version="1.0" encoding="utf-8"?>
-<w:ftr xmlns:wpc="http://schemas.microsoft.com/office/word/2010/wordprocessingCanvas" xmlns:cx="http://schemas.microsoft.com/office/drawing/2014/chartex" xmlns:cx1="http://schemas.microsoft.com/office/drawing/2015/9/8/chartex" xmlns:cx2="http://schemas.microsoft.com/office/drawing/2015/10/21/chartex" xmlns:cx3="http://schemas.microsoft.com/office/drawing/2016/5/9/chartex" xmlns:cx4="http://schemas.microsoft.com/office/drawing/2016/5/10/chartex" xmlns:cx5="http://schemas.microsoft.com/office/drawing/2016/5/11/chartex" xmlns:cx6="http://schemas.microsoft.com/office/drawing/2016/5/12/chartex" xmlns:cx7="http://schemas.microsoft.com/office/drawing/2016/5/13/chartex" xmlns:cx8="http://schemas.microsoft.com/office/drawing/2016/5/14/chartex" xmlns:mc="http://schemas.openxmlformats.org/markup-compatibility/2006" xmlns:aink="http://schemas.microsoft.com/office/drawing/2016/ink" xmlns:am3d="http://schemas.microsoft.com/office/drawing/2017/model3d" xmlns:o="urn:schemas-microsoft-com:office:office" xmlns:r="http://schemas.openxmlformats.org/officeDocument/2006/relationships" xmlns:m="http://schemas.openxmlformats.org/officeDocument/2006/math" xmlns:v="urn:schemas-microsoft-com:vml" xmlns:wp14="http://schemas.microsoft.com/office/word/2010/wordprocessingDrawing" xmlns:wp="http://schemas.openxmlformats.org/drawingml/2006/wordprocessingDrawing" xmlns:w10="urn:schemas-microsoft-com:office:word" xmlns:w="http://schemas.openxmlformats.org/wordprocessingml/2006/main" xmlns:w14="http://schemas.microsoft.com/office/word/2010/wordml" xmlns:w15="http://schemas.microsoft.com/office/word/2012/wordml" xmlns:w16cid="http://schemas.microsoft.com/office/word/2016/wordml/cid" xmlns:w16se="http://schemas.microsoft.com/office/word/2015/wordml/symex" xmlns:wpg="http://schemas.microsoft.com/office/word/2010/wordprocessingGroup" xmlns:wpi="http://schemas.microsoft.com/office/word/2010/wordprocessingInk" xmlns:wne="http://schemas.microsoft.com/office/word/2006/wordml" xmlns:wps="http://schemas.microsoft.com/office/word/2010/wordprocessingShape" mc:Ignorable="w14 w15 w16se w16cid wp14">
+<w:ftr xmlns:wpc="http://schemas.microsoft.com/office/word/2010/wordprocessingCanvas" xmlns:cx="http://schemas.microsoft.com/office/drawing/2014/chartex" xmlns:cx1="http://schemas.microsoft.com/office/drawing/2015/9/8/chartex" xmlns:mc="http://schemas.openxmlformats.org/markup-compatibility/2006" xmlns:o="urn:schemas-microsoft-com:office:office" xmlns:r="http://schemas.openxmlformats.org/officeDocument/2006/relationships" xmlns:m="http://schemas.openxmlformats.org/officeDocument/2006/math" xmlns:v="urn:schemas-microsoft-com:vml" xmlns:wp14="http://schemas.microsoft.com/office/word/2010/wordprocessingDrawing" xmlns:wp="http://schemas.openxmlformats.org/drawingml/2006/wordprocessingDrawing" xmlns:w10="urn:schemas-microsoft-com:office:word" xmlns:w="http://schemas.openxmlformats.org/wordprocessingml/2006/main" xmlns:w14="http://schemas.microsoft.com/office/word/2010/wordml" xmlns:w15="http://schemas.microsoft.com/office/word/2012/wordml" xmlns:w16se="http://schemas.microsoft.com/office/word/2015/wordml/symex" xmlns:wpg="http://schemas.microsoft.com/office/word/2010/wordprocessingGroup" xmlns:wpi="http://schemas.microsoft.com/office/word/2010/wordprocessingInk" xmlns:wne="http://schemas.microsoft.com/office/word/2006/wordml" xmlns:wps="http://schemas.microsoft.com/office/word/2010/wordprocessingShape" mc:Ignorable="w14 w15 w16se wp14">
   <w:p>
     <w:pPr>
       <w:pStyle w:val="Heading2"/>
@@ -15617,7 +14715,7 @@
 </file>
 
 <file path=word/footer3.xml><?xml version="1.0" encoding="utf-8"?>
-<w:ftr xmlns:wpc="http://schemas.microsoft.com/office/word/2010/wordprocessingCanvas" xmlns:cx="http://schemas.microsoft.com/office/drawing/2014/chartex" xmlns:cx1="http://schemas.microsoft.com/office/drawing/2015/9/8/chartex" xmlns:cx2="http://schemas.microsoft.com/office/drawing/2015/10/21/chartex" xmlns:cx3="http://schemas.microsoft.com/office/drawing/2016/5/9/chartex" xmlns:cx4="http://schemas.microsoft.com/office/drawing/2016/5/10/chartex" xmlns:cx5="http://schemas.microsoft.com/office/drawing/2016/5/11/chartex" xmlns:cx6="http://schemas.microsoft.com/office/drawing/2016/5/12/chartex" xmlns:cx7="http://schemas.microsoft.com/office/drawing/2016/5/13/chartex" xmlns:cx8="http://schemas.microsoft.com/office/drawing/2016/5/14/chartex" xmlns:mc="http://schemas.openxmlformats.org/markup-compatibility/2006" xmlns:aink="http://schemas.microsoft.com/office/drawing/2016/ink" xmlns:am3d="http://schemas.microsoft.com/office/drawing/2017/model3d" xmlns:o="urn:schemas-microsoft-com:office:office" xmlns:r="http://schemas.openxmlformats.org/officeDocument/2006/relationships" xmlns:m="http://schemas.openxmlformats.org/officeDocument/2006/math" xmlns:v="urn:schemas-microsoft-com:vml" xmlns:wp14="http://schemas.microsoft.com/office/word/2010/wordprocessingDrawing" xmlns:wp="http://schemas.openxmlformats.org/drawingml/2006/wordprocessingDrawing" xmlns:w10="urn:schemas-microsoft-com:office:word" xmlns:w="http://schemas.openxmlformats.org/wordprocessingml/2006/main" xmlns:w14="http://schemas.microsoft.com/office/word/2010/wordml" xmlns:w15="http://schemas.microsoft.com/office/word/2012/wordml" xmlns:w16cid="http://schemas.microsoft.com/office/word/2016/wordml/cid" xmlns:w16se="http://schemas.microsoft.com/office/word/2015/wordml/symex" xmlns:wpg="http://schemas.microsoft.com/office/word/2010/wordprocessingGroup" xmlns:wpi="http://schemas.microsoft.com/office/word/2010/wordprocessingInk" xmlns:wne="http://schemas.microsoft.com/office/word/2006/wordml" xmlns:wps="http://schemas.microsoft.com/office/word/2010/wordprocessingShape" mc:Ignorable="w14 w15 w16se w16cid wp14">
+<w:ftr xmlns:wpc="http://schemas.microsoft.com/office/word/2010/wordprocessingCanvas" xmlns:cx="http://schemas.microsoft.com/office/drawing/2014/chartex" xmlns:cx1="http://schemas.microsoft.com/office/drawing/2015/9/8/chartex" xmlns:mc="http://schemas.openxmlformats.org/markup-compatibility/2006" xmlns:o="urn:schemas-microsoft-com:office:office" xmlns:r="http://schemas.openxmlformats.org/officeDocument/2006/relationships" xmlns:m="http://schemas.openxmlformats.org/officeDocument/2006/math" xmlns:v="urn:schemas-microsoft-com:vml" xmlns:wp14="http://schemas.microsoft.com/office/word/2010/wordprocessingDrawing" xmlns:wp="http://schemas.openxmlformats.org/drawingml/2006/wordprocessingDrawing" xmlns:w10="urn:schemas-microsoft-com:office:word" xmlns:w="http://schemas.openxmlformats.org/wordprocessingml/2006/main" xmlns:w14="http://schemas.microsoft.com/office/word/2010/wordml" xmlns:w15="http://schemas.microsoft.com/office/word/2012/wordml" xmlns:w16se="http://schemas.microsoft.com/office/word/2015/wordml/symex" xmlns:wpg="http://schemas.microsoft.com/office/word/2010/wordprocessingGroup" xmlns:wpi="http://schemas.microsoft.com/office/word/2010/wordprocessingInk" xmlns:wne="http://schemas.microsoft.com/office/word/2006/wordml" xmlns:wps="http://schemas.microsoft.com/office/word/2010/wordprocessingShape" mc:Ignorable="w14 w15 w16se wp14">
   <w:sdt>
     <w:sdtPr>
       <w:id w:val="-914316849"/>
@@ -15650,7 +14748,7 @@
           <w:rPr>
             <w:noProof/>
           </w:rPr>
-          <w:t>21</w:t>
+          <w:t>14</w:t>
         </w:r>
         <w:r>
           <w:rPr>
@@ -15680,7 +14778,7 @@
 </file>
 
 <file path=word/footnotes.xml><?xml version="1.0" encoding="utf-8"?>
-<w:footnotes xmlns:wpc="http://schemas.microsoft.com/office/word/2010/wordprocessingCanvas" xmlns:cx="http://schemas.microsoft.com/office/drawing/2014/chartex" xmlns:cx1="http://schemas.microsoft.com/office/drawing/2015/9/8/chartex" xmlns:cx2="http://schemas.microsoft.com/office/drawing/2015/10/21/chartex" xmlns:cx3="http://schemas.microsoft.com/office/drawing/2016/5/9/chartex" xmlns:cx4="http://schemas.microsoft.com/office/drawing/2016/5/10/chartex" xmlns:cx5="http://schemas.microsoft.com/office/drawing/2016/5/11/chartex" xmlns:cx6="http://schemas.microsoft.com/office/drawing/2016/5/12/chartex" xmlns:cx7="http://schemas.microsoft.com/office/drawing/2016/5/13/chartex" xmlns:cx8="http://schemas.microsoft.com/office/drawing/2016/5/14/chartex" xmlns:mc="http://schemas.openxmlformats.org/markup-compatibility/2006" xmlns:aink="http://schemas.microsoft.com/office/drawing/2016/ink" xmlns:am3d="http://schemas.microsoft.com/office/drawing/2017/model3d" xmlns:o="urn:schemas-microsoft-com:office:office" xmlns:r="http://schemas.openxmlformats.org/officeDocument/2006/relationships" xmlns:m="http://schemas.openxmlformats.org/officeDocument/2006/math" xmlns:v="urn:schemas-microsoft-com:vml" xmlns:wp14="http://schemas.microsoft.com/office/word/2010/wordprocessingDrawing" xmlns:wp="http://schemas.openxmlformats.org/drawingml/2006/wordprocessingDrawing" xmlns:w10="urn:schemas-microsoft-com:office:word" xmlns:w="http://schemas.openxmlformats.org/wordprocessingml/2006/main" xmlns:w14="http://schemas.microsoft.com/office/word/2010/wordml" xmlns:w15="http://schemas.microsoft.com/office/word/2012/wordml" xmlns:w16cid="http://schemas.microsoft.com/office/word/2016/wordml/cid" xmlns:w16se="http://schemas.microsoft.com/office/word/2015/wordml/symex" xmlns:wpg="http://schemas.microsoft.com/office/word/2010/wordprocessingGroup" xmlns:wpi="http://schemas.microsoft.com/office/word/2010/wordprocessingInk" xmlns:wne="http://schemas.microsoft.com/office/word/2006/wordml" xmlns:wps="http://schemas.microsoft.com/office/word/2010/wordprocessingShape" mc:Ignorable="w14 w15 w16se w16cid wp14">
+<w:footnotes xmlns:wpc="http://schemas.microsoft.com/office/word/2010/wordprocessingCanvas" xmlns:cx="http://schemas.microsoft.com/office/drawing/2014/chartex" xmlns:cx1="http://schemas.microsoft.com/office/drawing/2015/9/8/chartex" xmlns:mc="http://schemas.openxmlformats.org/markup-compatibility/2006" xmlns:o="urn:schemas-microsoft-com:office:office" xmlns:r="http://schemas.openxmlformats.org/officeDocument/2006/relationships" xmlns:m="http://schemas.openxmlformats.org/officeDocument/2006/math" xmlns:v="urn:schemas-microsoft-com:vml" xmlns:wp14="http://schemas.microsoft.com/office/word/2010/wordprocessingDrawing" xmlns:wp="http://schemas.openxmlformats.org/drawingml/2006/wordprocessingDrawing" xmlns:w10="urn:schemas-microsoft-com:office:word" xmlns:w="http://schemas.openxmlformats.org/wordprocessingml/2006/main" xmlns:w14="http://schemas.microsoft.com/office/word/2010/wordml" xmlns:w15="http://schemas.microsoft.com/office/word/2012/wordml" xmlns:w16se="http://schemas.microsoft.com/office/word/2015/wordml/symex" xmlns:wpg="http://schemas.microsoft.com/office/word/2010/wordprocessingGroup" xmlns:wpi="http://schemas.microsoft.com/office/word/2010/wordprocessingInk" xmlns:wne="http://schemas.microsoft.com/office/word/2006/wordml" xmlns:wps="http://schemas.microsoft.com/office/word/2010/wordprocessingShape" mc:Ignorable="w14 w15 w16se wp14">
   <w:footnote w:type="separator" w:id="-1">
     <w:p>
       <w:r>
@@ -15699,7 +14797,7 @@
 </file>
 
 <file path=word/header1.xml><?xml version="1.0" encoding="utf-8"?>
-<w:hdr xmlns:wpc="http://schemas.microsoft.com/office/word/2010/wordprocessingCanvas" xmlns:cx="http://schemas.microsoft.com/office/drawing/2014/chartex" xmlns:cx1="http://schemas.microsoft.com/office/drawing/2015/9/8/chartex" xmlns:cx2="http://schemas.microsoft.com/office/drawing/2015/10/21/chartex" xmlns:cx3="http://schemas.microsoft.com/office/drawing/2016/5/9/chartex" xmlns:cx4="http://schemas.microsoft.com/office/drawing/2016/5/10/chartex" xmlns:cx5="http://schemas.microsoft.com/office/drawing/2016/5/11/chartex" xmlns:cx6="http://schemas.microsoft.com/office/drawing/2016/5/12/chartex" xmlns:cx7="http://schemas.microsoft.com/office/drawing/2016/5/13/chartex" xmlns:cx8="http://schemas.microsoft.com/office/drawing/2016/5/14/chartex" xmlns:mc="http://schemas.openxmlformats.org/markup-compatibility/2006" xmlns:aink="http://schemas.microsoft.com/office/drawing/2016/ink" xmlns:am3d="http://schemas.microsoft.com/office/drawing/2017/model3d" xmlns:o="urn:schemas-microsoft-com:office:office" xmlns:r="http://schemas.openxmlformats.org/officeDocument/2006/relationships" xmlns:m="http://schemas.openxmlformats.org/officeDocument/2006/math" xmlns:v="urn:schemas-microsoft-com:vml" xmlns:wp14="http://schemas.microsoft.com/office/word/2010/wordprocessingDrawing" xmlns:wp="http://schemas.openxmlformats.org/drawingml/2006/wordprocessingDrawing" xmlns:w10="urn:schemas-microsoft-com:office:word" xmlns:w="http://schemas.openxmlformats.org/wordprocessingml/2006/main" xmlns:w14="http://schemas.microsoft.com/office/word/2010/wordml" xmlns:w15="http://schemas.microsoft.com/office/word/2012/wordml" xmlns:w16cid="http://schemas.microsoft.com/office/word/2016/wordml/cid" xmlns:w16se="http://schemas.microsoft.com/office/word/2015/wordml/symex" xmlns:wpg="http://schemas.microsoft.com/office/word/2010/wordprocessingGroup" xmlns:wpi="http://schemas.microsoft.com/office/word/2010/wordprocessingInk" xmlns:wne="http://schemas.microsoft.com/office/word/2006/wordml" xmlns:wps="http://schemas.microsoft.com/office/word/2010/wordprocessingShape" mc:Ignorable="w14 w15 w16se w16cid wp14">
+<w:hdr xmlns:wpc="http://schemas.microsoft.com/office/word/2010/wordprocessingCanvas" xmlns:cx="http://schemas.microsoft.com/office/drawing/2014/chartex" xmlns:cx1="http://schemas.microsoft.com/office/drawing/2015/9/8/chartex" xmlns:mc="http://schemas.openxmlformats.org/markup-compatibility/2006" xmlns:o="urn:schemas-microsoft-com:office:office" xmlns:r="http://schemas.openxmlformats.org/officeDocument/2006/relationships" xmlns:m="http://schemas.openxmlformats.org/officeDocument/2006/math" xmlns:v="urn:schemas-microsoft-com:vml" xmlns:wp14="http://schemas.microsoft.com/office/word/2010/wordprocessingDrawing" xmlns:wp="http://schemas.openxmlformats.org/drawingml/2006/wordprocessingDrawing" xmlns:w10="urn:schemas-microsoft-com:office:word" xmlns:w="http://schemas.openxmlformats.org/wordprocessingml/2006/main" xmlns:w14="http://schemas.microsoft.com/office/word/2010/wordml" xmlns:w15="http://schemas.microsoft.com/office/word/2012/wordml" xmlns:w16se="http://schemas.microsoft.com/office/word/2015/wordml/symex" xmlns:wpg="http://schemas.microsoft.com/office/word/2010/wordprocessingGroup" xmlns:wpi="http://schemas.microsoft.com/office/word/2010/wordprocessingInk" xmlns:wne="http://schemas.microsoft.com/office/word/2006/wordml" xmlns:wps="http://schemas.microsoft.com/office/word/2010/wordprocessingShape" mc:Ignorable="w14 w15 w16se wp14">
   <w:p>
     <w:pPr>
       <w:pStyle w:val="Header"/>
@@ -15710,7 +14808,7 @@
 </file>
 
 <file path=word/header2.xml><?xml version="1.0" encoding="utf-8"?>
-<w:hdr xmlns:wpc="http://schemas.microsoft.com/office/word/2010/wordprocessingCanvas" xmlns:cx="http://schemas.microsoft.com/office/drawing/2014/chartex" xmlns:cx1="http://schemas.microsoft.com/office/drawing/2015/9/8/chartex" xmlns:cx2="http://schemas.microsoft.com/office/drawing/2015/10/21/chartex" xmlns:cx3="http://schemas.microsoft.com/office/drawing/2016/5/9/chartex" xmlns:cx4="http://schemas.microsoft.com/office/drawing/2016/5/10/chartex" xmlns:cx5="http://schemas.microsoft.com/office/drawing/2016/5/11/chartex" xmlns:cx6="http://schemas.microsoft.com/office/drawing/2016/5/12/chartex" xmlns:cx7="http://schemas.microsoft.com/office/drawing/2016/5/13/chartex" xmlns:cx8="http://schemas.microsoft.com/office/drawing/2016/5/14/chartex" xmlns:mc="http://schemas.openxmlformats.org/markup-compatibility/2006" xmlns:aink="http://schemas.microsoft.com/office/drawing/2016/ink" xmlns:am3d="http://schemas.microsoft.com/office/drawing/2017/model3d" xmlns:o="urn:schemas-microsoft-com:office:office" xmlns:r="http://schemas.openxmlformats.org/officeDocument/2006/relationships" xmlns:m="http://schemas.openxmlformats.org/officeDocument/2006/math" xmlns:v="urn:schemas-microsoft-com:vml" xmlns:wp14="http://schemas.microsoft.com/office/word/2010/wordprocessingDrawing" xmlns:wp="http://schemas.openxmlformats.org/drawingml/2006/wordprocessingDrawing" xmlns:w10="urn:schemas-microsoft-com:office:word" xmlns:w="http://schemas.openxmlformats.org/wordprocessingml/2006/main" xmlns:w14="http://schemas.microsoft.com/office/word/2010/wordml" xmlns:w15="http://schemas.microsoft.com/office/word/2012/wordml" xmlns:w16cid="http://schemas.microsoft.com/office/word/2016/wordml/cid" xmlns:w16se="http://schemas.microsoft.com/office/word/2015/wordml/symex" xmlns:wpg="http://schemas.microsoft.com/office/word/2010/wordprocessingGroup" xmlns:wpi="http://schemas.microsoft.com/office/word/2010/wordprocessingInk" xmlns:wne="http://schemas.microsoft.com/office/word/2006/wordml" xmlns:wps="http://schemas.microsoft.com/office/word/2010/wordprocessingShape" mc:Ignorable="w14 w15 w16se w16cid wp14">
+<w:hdr xmlns:wpc="http://schemas.microsoft.com/office/word/2010/wordprocessingCanvas" xmlns:cx="http://schemas.microsoft.com/office/drawing/2014/chartex" xmlns:cx1="http://schemas.microsoft.com/office/drawing/2015/9/8/chartex" xmlns:mc="http://schemas.openxmlformats.org/markup-compatibility/2006" xmlns:o="urn:schemas-microsoft-com:office:office" xmlns:r="http://schemas.openxmlformats.org/officeDocument/2006/relationships" xmlns:m="http://schemas.openxmlformats.org/officeDocument/2006/math" xmlns:v="urn:schemas-microsoft-com:vml" xmlns:wp14="http://schemas.microsoft.com/office/word/2010/wordprocessingDrawing" xmlns:wp="http://schemas.openxmlformats.org/drawingml/2006/wordprocessingDrawing" xmlns:w10="urn:schemas-microsoft-com:office:word" xmlns:w="http://schemas.openxmlformats.org/wordprocessingml/2006/main" xmlns:w14="http://schemas.microsoft.com/office/word/2010/wordml" xmlns:w15="http://schemas.microsoft.com/office/word/2012/wordml" xmlns:w16se="http://schemas.microsoft.com/office/word/2015/wordml/symex" xmlns:wpg="http://schemas.microsoft.com/office/word/2010/wordprocessingGroup" xmlns:wpi="http://schemas.microsoft.com/office/word/2010/wordprocessingInk" xmlns:wne="http://schemas.microsoft.com/office/word/2006/wordml" xmlns:wps="http://schemas.microsoft.com/office/word/2010/wordprocessingShape" mc:Ignorable="w14 w15 w16se wp14">
   <w:p>
     <w:pPr>
       <w:pStyle w:val="Header"/>
@@ -15791,7 +14889,7 @@
 </file>
 
 <file path=word/numbering.xml><?xml version="1.0" encoding="utf-8"?>
-<w:numbering xmlns:wpc="http://schemas.microsoft.com/office/word/2010/wordprocessingCanvas" xmlns:cx="http://schemas.microsoft.com/office/drawing/2014/chartex" xmlns:cx1="http://schemas.microsoft.com/office/drawing/2015/9/8/chartex" xmlns:cx2="http://schemas.microsoft.com/office/drawing/2015/10/21/chartex" xmlns:cx3="http://schemas.microsoft.com/office/drawing/2016/5/9/chartex" xmlns:cx4="http://schemas.microsoft.com/office/drawing/2016/5/10/chartex" xmlns:cx5="http://schemas.microsoft.com/office/drawing/2016/5/11/chartex" xmlns:cx6="http://schemas.microsoft.com/office/drawing/2016/5/12/chartex" xmlns:cx7="http://schemas.microsoft.com/office/drawing/2016/5/13/chartex" xmlns:cx8="http://schemas.microsoft.com/office/drawing/2016/5/14/chartex" xmlns:mc="http://schemas.openxmlformats.org/markup-compatibility/2006" xmlns:aink="http://schemas.microsoft.com/office/drawing/2016/ink" xmlns:am3d="http://schemas.microsoft.com/office/drawing/2017/model3d" xmlns:o="urn:schemas-microsoft-com:office:office" xmlns:r="http://schemas.openxmlformats.org/officeDocument/2006/relationships" xmlns:m="http://schemas.openxmlformats.org/officeDocument/2006/math" xmlns:v="urn:schemas-microsoft-com:vml" xmlns:wp14="http://schemas.microsoft.com/office/word/2010/wordprocessingDrawing" xmlns:wp="http://schemas.openxmlformats.org/drawingml/2006/wordprocessingDrawing" xmlns:w10="urn:schemas-microsoft-com:office:word" xmlns:w="http://schemas.openxmlformats.org/wordprocessingml/2006/main" xmlns:w14="http://schemas.microsoft.com/office/word/2010/wordml" xmlns:w15="http://schemas.microsoft.com/office/word/2012/wordml" xmlns:w16cid="http://schemas.microsoft.com/office/word/2016/wordml/cid" xmlns:w16se="http://schemas.microsoft.com/office/word/2015/wordml/symex" xmlns:wpg="http://schemas.microsoft.com/office/word/2010/wordprocessingGroup" xmlns:wpi="http://schemas.microsoft.com/office/word/2010/wordprocessingInk" xmlns:wne="http://schemas.microsoft.com/office/word/2006/wordml" xmlns:wps="http://schemas.microsoft.com/office/word/2010/wordprocessingShape" mc:Ignorable="w14 w15 w16se w16cid wp14">
+<w:numbering xmlns:wpc="http://schemas.microsoft.com/office/word/2010/wordprocessingCanvas" xmlns:cx="http://schemas.microsoft.com/office/drawing/2014/chartex" xmlns:cx1="http://schemas.microsoft.com/office/drawing/2015/9/8/chartex" xmlns:mc="http://schemas.openxmlformats.org/markup-compatibility/2006" xmlns:o="urn:schemas-microsoft-com:office:office" xmlns:r="http://schemas.openxmlformats.org/officeDocument/2006/relationships" xmlns:m="http://schemas.openxmlformats.org/officeDocument/2006/math" xmlns:v="urn:schemas-microsoft-com:vml" xmlns:wp14="http://schemas.microsoft.com/office/word/2010/wordprocessingDrawing" xmlns:wp="http://schemas.openxmlformats.org/drawingml/2006/wordprocessingDrawing" xmlns:w10="urn:schemas-microsoft-com:office:word" xmlns:w="http://schemas.openxmlformats.org/wordprocessingml/2006/main" xmlns:w14="http://schemas.microsoft.com/office/word/2010/wordml" xmlns:w15="http://schemas.microsoft.com/office/word/2012/wordml" xmlns:w16se="http://schemas.microsoft.com/office/word/2015/wordml/symex" xmlns:wpg="http://schemas.microsoft.com/office/word/2010/wordprocessingGroup" xmlns:wpi="http://schemas.microsoft.com/office/word/2010/wordprocessingInk" xmlns:wne="http://schemas.microsoft.com/office/word/2006/wordml" xmlns:wps="http://schemas.microsoft.com/office/word/2010/wordprocessingShape" mc:Ignorable="w14 w15 w16se wp14">
   <w:abstractNum w:abstractNumId="0" w15:restartNumberingAfterBreak="0">
     <w:nsid w:val="0344046B"/>
     <w:multiLevelType w:val="hybridMultilevel"/>
@@ -16431,6 +15529,92 @@
     </w:lvl>
   </w:abstractNum>
   <w:abstractNum w:abstractNumId="7" w15:restartNumberingAfterBreak="0">
+    <w:nsid w:val="193831E3"/>
+    <w:multiLevelType w:val="hybridMultilevel"/>
+    <w:tmpl w:val="2BE44B6E"/>
+    <w:lvl w:ilvl="0" w:tplc="0409000F">
+      <w:start w:val="1"/>
+      <w:numFmt w:val="decimal"/>
+      <w:lvlText w:val="%1."/>
+      <w:lvlJc w:val="left"/>
+      <w:pPr>
+        <w:ind w:left="720" w:hanging="360"/>
+      </w:pPr>
+    </w:lvl>
+    <w:lvl w:ilvl="1" w:tplc="04090019">
+      <w:start w:val="1"/>
+      <w:numFmt w:val="lowerLetter"/>
+      <w:lvlText w:val="%2."/>
+      <w:lvlJc w:val="left"/>
+      <w:pPr>
+        <w:ind w:left="1440" w:hanging="360"/>
+      </w:pPr>
+    </w:lvl>
+    <w:lvl w:ilvl="2" w:tplc="0409001B">
+      <w:start w:val="1"/>
+      <w:numFmt w:val="lowerRoman"/>
+      <w:lvlText w:val="%3."/>
+      <w:lvlJc w:val="right"/>
+      <w:pPr>
+        <w:ind w:left="2160" w:hanging="180"/>
+      </w:pPr>
+    </w:lvl>
+    <w:lvl w:ilvl="3" w:tplc="0409000F" w:tentative="1">
+      <w:start w:val="1"/>
+      <w:numFmt w:val="decimal"/>
+      <w:lvlText w:val="%4."/>
+      <w:lvlJc w:val="left"/>
+      <w:pPr>
+        <w:ind w:left="2880" w:hanging="360"/>
+      </w:pPr>
+    </w:lvl>
+    <w:lvl w:ilvl="4" w:tplc="04090019" w:tentative="1">
+      <w:start w:val="1"/>
+      <w:numFmt w:val="lowerLetter"/>
+      <w:lvlText w:val="%5."/>
+      <w:lvlJc w:val="left"/>
+      <w:pPr>
+        <w:ind w:left="3600" w:hanging="360"/>
+      </w:pPr>
+    </w:lvl>
+    <w:lvl w:ilvl="5" w:tplc="0409001B" w:tentative="1">
+      <w:start w:val="1"/>
+      <w:numFmt w:val="lowerRoman"/>
+      <w:lvlText w:val="%6."/>
+      <w:lvlJc w:val="right"/>
+      <w:pPr>
+        <w:ind w:left="4320" w:hanging="180"/>
+      </w:pPr>
+    </w:lvl>
+    <w:lvl w:ilvl="6" w:tplc="0409000F" w:tentative="1">
+      <w:start w:val="1"/>
+      <w:numFmt w:val="decimal"/>
+      <w:lvlText w:val="%7."/>
+      <w:lvlJc w:val="left"/>
+      <w:pPr>
+        <w:ind w:left="5040" w:hanging="360"/>
+      </w:pPr>
+    </w:lvl>
+    <w:lvl w:ilvl="7" w:tplc="04090019" w:tentative="1">
+      <w:start w:val="1"/>
+      <w:numFmt w:val="lowerLetter"/>
+      <w:lvlText w:val="%8."/>
+      <w:lvlJc w:val="left"/>
+      <w:pPr>
+        <w:ind w:left="5760" w:hanging="360"/>
+      </w:pPr>
+    </w:lvl>
+    <w:lvl w:ilvl="8" w:tplc="0409001B" w:tentative="1">
+      <w:start w:val="1"/>
+      <w:numFmt w:val="lowerRoman"/>
+      <w:lvlText w:val="%9."/>
+      <w:lvlJc w:val="right"/>
+      <w:pPr>
+        <w:ind w:left="6480" w:hanging="180"/>
+      </w:pPr>
+    </w:lvl>
+  </w:abstractNum>
+  <w:abstractNum w:abstractNumId="8" w15:restartNumberingAfterBreak="0">
     <w:nsid w:val="1BCA504A"/>
     <w:multiLevelType w:val="hybridMultilevel"/>
     <w:tmpl w:val="4D96C2C6"/>
@@ -16543,7 +15727,7 @@
       </w:rPr>
     </w:lvl>
   </w:abstractNum>
-  <w:abstractNum w:abstractNumId="8" w15:restartNumberingAfterBreak="0">
+  <w:abstractNum w:abstractNumId="9" w15:restartNumberingAfterBreak="0">
     <w:nsid w:val="20050CA4"/>
     <w:multiLevelType w:val="hybridMultilevel"/>
     <w:tmpl w:val="E31E9FBA"/>
@@ -16632,7 +15816,7 @@
       </w:pPr>
     </w:lvl>
   </w:abstractNum>
-  <w:abstractNum w:abstractNumId="9" w15:restartNumberingAfterBreak="0">
+  <w:abstractNum w:abstractNumId="10" w15:restartNumberingAfterBreak="0">
     <w:nsid w:val="22781F7B"/>
     <w:multiLevelType w:val="hybridMultilevel"/>
     <w:tmpl w:val="F2A09C04"/>
@@ -16721,7 +15905,7 @@
       </w:pPr>
     </w:lvl>
   </w:abstractNum>
-  <w:abstractNum w:abstractNumId="10" w15:restartNumberingAfterBreak="0">
+  <w:abstractNum w:abstractNumId="11" w15:restartNumberingAfterBreak="0">
     <w:nsid w:val="24823B18"/>
     <w:multiLevelType w:val="hybridMultilevel"/>
     <w:tmpl w:val="9E9AE5B4"/>
@@ -16834,7 +16018,7 @@
       </w:rPr>
     </w:lvl>
   </w:abstractNum>
-  <w:abstractNum w:abstractNumId="11" w15:restartNumberingAfterBreak="0">
+  <w:abstractNum w:abstractNumId="12" w15:restartNumberingAfterBreak="0">
     <w:nsid w:val="25CE7FAB"/>
     <w:multiLevelType w:val="hybridMultilevel"/>
     <w:tmpl w:val="5B6A8A72"/>
@@ -16920,7 +16104,7 @@
       </w:pPr>
     </w:lvl>
   </w:abstractNum>
-  <w:abstractNum w:abstractNumId="12" w15:restartNumberingAfterBreak="0">
+  <w:abstractNum w:abstractNumId="13" w15:restartNumberingAfterBreak="0">
     <w:nsid w:val="25EB5BFC"/>
     <w:multiLevelType w:val="hybridMultilevel"/>
     <w:tmpl w:val="E31E9FBA"/>
@@ -17009,7 +16193,7 @@
       </w:pPr>
     </w:lvl>
   </w:abstractNum>
-  <w:abstractNum w:abstractNumId="13" w15:restartNumberingAfterBreak="0">
+  <w:abstractNum w:abstractNumId="14" w15:restartNumberingAfterBreak="0">
     <w:nsid w:val="299045D7"/>
     <w:multiLevelType w:val="hybridMultilevel"/>
     <w:tmpl w:val="05DE7C28"/>
@@ -17122,7 +16306,7 @@
       </w:rPr>
     </w:lvl>
   </w:abstractNum>
-  <w:abstractNum w:abstractNumId="14" w15:restartNumberingAfterBreak="0">
+  <w:abstractNum w:abstractNumId="15" w15:restartNumberingAfterBreak="0">
     <w:nsid w:val="2D490D18"/>
     <w:multiLevelType w:val="hybridMultilevel"/>
     <w:tmpl w:val="2E1894E4"/>
@@ -17211,7 +16395,7 @@
       </w:pPr>
     </w:lvl>
   </w:abstractNum>
-  <w:abstractNum w:abstractNumId="15" w15:restartNumberingAfterBreak="0">
+  <w:abstractNum w:abstractNumId="16" w15:restartNumberingAfterBreak="0">
     <w:nsid w:val="39F23A2A"/>
     <w:multiLevelType w:val="hybridMultilevel"/>
     <w:tmpl w:val="F2A09C04"/>
@@ -17300,7 +16484,7 @@
       </w:pPr>
     </w:lvl>
   </w:abstractNum>
-  <w:abstractNum w:abstractNumId="16" w15:restartNumberingAfterBreak="0">
+  <w:abstractNum w:abstractNumId="17" w15:restartNumberingAfterBreak="0">
     <w:nsid w:val="43E73369"/>
     <w:multiLevelType w:val="hybridMultilevel"/>
     <w:tmpl w:val="2E1894E4"/>
@@ -17389,7 +16573,7 @@
       </w:pPr>
     </w:lvl>
   </w:abstractNum>
-  <w:abstractNum w:abstractNumId="17" w15:restartNumberingAfterBreak="0">
+  <w:abstractNum w:abstractNumId="18" w15:restartNumberingAfterBreak="0">
     <w:nsid w:val="45D24CAA"/>
     <w:multiLevelType w:val="hybridMultilevel"/>
     <w:tmpl w:val="5B6A8A72"/>
@@ -17475,7 +16659,7 @@
       </w:pPr>
     </w:lvl>
   </w:abstractNum>
-  <w:abstractNum w:abstractNumId="18" w15:restartNumberingAfterBreak="0">
+  <w:abstractNum w:abstractNumId="19" w15:restartNumberingAfterBreak="0">
     <w:nsid w:val="46B7184F"/>
     <w:multiLevelType w:val="hybridMultilevel"/>
     <w:tmpl w:val="3F2043B2"/>
@@ -17564,7 +16748,7 @@
       </w:pPr>
     </w:lvl>
   </w:abstractNum>
-  <w:abstractNum w:abstractNumId="19" w15:restartNumberingAfterBreak="0">
+  <w:abstractNum w:abstractNumId="20" w15:restartNumberingAfterBreak="0">
     <w:nsid w:val="4A236F9B"/>
     <w:multiLevelType w:val="hybridMultilevel"/>
     <w:tmpl w:val="F2A09C04"/>
@@ -17653,7 +16837,7 @@
       </w:pPr>
     </w:lvl>
   </w:abstractNum>
-  <w:abstractNum w:abstractNumId="20" w15:restartNumberingAfterBreak="0">
+  <w:abstractNum w:abstractNumId="21" w15:restartNumberingAfterBreak="0">
     <w:nsid w:val="4AE73633"/>
     <w:multiLevelType w:val="hybridMultilevel"/>
     <w:tmpl w:val="10BA1780"/>
@@ -17766,7 +16950,7 @@
       </w:rPr>
     </w:lvl>
   </w:abstractNum>
-  <w:abstractNum w:abstractNumId="21" w15:restartNumberingAfterBreak="0">
+  <w:abstractNum w:abstractNumId="22" w15:restartNumberingAfterBreak="0">
     <w:nsid w:val="54F51305"/>
     <w:multiLevelType w:val="hybridMultilevel"/>
     <w:tmpl w:val="B470A878"/>
@@ -17879,7 +17063,7 @@
       </w:rPr>
     </w:lvl>
   </w:abstractNum>
-  <w:abstractNum w:abstractNumId="22" w15:restartNumberingAfterBreak="0">
+  <w:abstractNum w:abstractNumId="23" w15:restartNumberingAfterBreak="0">
     <w:nsid w:val="581E5052"/>
     <w:multiLevelType w:val="hybridMultilevel"/>
     <w:tmpl w:val="F2A09C04"/>
@@ -17968,7 +17152,7 @@
       </w:pPr>
     </w:lvl>
   </w:abstractNum>
-  <w:abstractNum w:abstractNumId="23" w15:restartNumberingAfterBreak="0">
+  <w:abstractNum w:abstractNumId="24" w15:restartNumberingAfterBreak="0">
     <w:nsid w:val="585B7641"/>
     <w:multiLevelType w:val="hybridMultilevel"/>
     <w:tmpl w:val="AAAC0E88"/>
@@ -18081,7 +17265,7 @@
       </w:rPr>
     </w:lvl>
   </w:abstractNum>
-  <w:abstractNum w:abstractNumId="24" w15:restartNumberingAfterBreak="0">
+  <w:abstractNum w:abstractNumId="25" w15:restartNumberingAfterBreak="0">
     <w:nsid w:val="5AD3210A"/>
     <w:multiLevelType w:val="hybridMultilevel"/>
     <w:tmpl w:val="66203750"/>
@@ -18194,7 +17378,7 @@
       </w:rPr>
     </w:lvl>
   </w:abstractNum>
-  <w:abstractNum w:abstractNumId="25" w15:restartNumberingAfterBreak="0">
+  <w:abstractNum w:abstractNumId="26" w15:restartNumberingAfterBreak="0">
     <w:nsid w:val="5CA9083D"/>
     <w:multiLevelType w:val="hybridMultilevel"/>
     <w:tmpl w:val="6D9A3500"/>
@@ -18280,7 +17464,7 @@
       </w:pPr>
     </w:lvl>
   </w:abstractNum>
-  <w:abstractNum w:abstractNumId="26" w15:restartNumberingAfterBreak="0">
+  <w:abstractNum w:abstractNumId="27" w15:restartNumberingAfterBreak="0">
     <w:nsid w:val="5D5138BC"/>
     <w:multiLevelType w:val="hybridMultilevel"/>
     <w:tmpl w:val="8ED291D4"/>
@@ -18393,7 +17577,7 @@
       </w:rPr>
     </w:lvl>
   </w:abstractNum>
-  <w:abstractNum w:abstractNumId="27" w15:restartNumberingAfterBreak="0">
+  <w:abstractNum w:abstractNumId="28" w15:restartNumberingAfterBreak="0">
     <w:nsid w:val="5DDB73EE"/>
     <w:multiLevelType w:val="hybridMultilevel"/>
     <w:tmpl w:val="76DC4376"/>
@@ -18479,7 +17663,7 @@
       </w:pPr>
     </w:lvl>
   </w:abstractNum>
-  <w:abstractNum w:abstractNumId="28" w15:restartNumberingAfterBreak="0">
+  <w:abstractNum w:abstractNumId="29" w15:restartNumberingAfterBreak="0">
     <w:nsid w:val="61F53271"/>
     <w:multiLevelType w:val="hybridMultilevel"/>
     <w:tmpl w:val="F2A09C04"/>
@@ -18568,7 +17752,7 @@
       </w:pPr>
     </w:lvl>
   </w:abstractNum>
-  <w:abstractNum w:abstractNumId="29" w15:restartNumberingAfterBreak="0">
+  <w:abstractNum w:abstractNumId="30" w15:restartNumberingAfterBreak="0">
     <w:nsid w:val="62E53A51"/>
     <w:multiLevelType w:val="hybridMultilevel"/>
     <w:tmpl w:val="097ACE62"/>
@@ -18681,7 +17865,7 @@
       </w:rPr>
     </w:lvl>
   </w:abstractNum>
-  <w:abstractNum w:abstractNumId="30" w15:restartNumberingAfterBreak="0">
+  <w:abstractNum w:abstractNumId="31" w15:restartNumberingAfterBreak="0">
     <w:nsid w:val="64FD106B"/>
     <w:multiLevelType w:val="hybridMultilevel"/>
     <w:tmpl w:val="2E1894E4"/>
@@ -18770,7 +17954,7 @@
       </w:pPr>
     </w:lvl>
   </w:abstractNum>
-  <w:abstractNum w:abstractNumId="31" w15:restartNumberingAfterBreak="0">
+  <w:abstractNum w:abstractNumId="32" w15:restartNumberingAfterBreak="0">
     <w:nsid w:val="67FA1CCF"/>
     <w:multiLevelType w:val="hybridMultilevel"/>
     <w:tmpl w:val="2E1894E4"/>
@@ -18860,7 +18044,7 @@
       </w:pPr>
     </w:lvl>
   </w:abstractNum>
-  <w:abstractNum w:abstractNumId="32" w15:restartNumberingAfterBreak="0">
+  <w:abstractNum w:abstractNumId="33" w15:restartNumberingAfterBreak="0">
     <w:nsid w:val="6E712AB0"/>
     <w:multiLevelType w:val="hybridMultilevel"/>
     <w:tmpl w:val="AFA264BC"/>
@@ -18973,7 +18157,7 @@
       </w:rPr>
     </w:lvl>
   </w:abstractNum>
-  <w:abstractNum w:abstractNumId="33" w15:restartNumberingAfterBreak="0">
+  <w:abstractNum w:abstractNumId="34" w15:restartNumberingAfterBreak="0">
     <w:nsid w:val="7BF714ED"/>
     <w:multiLevelType w:val="hybridMultilevel"/>
     <w:tmpl w:val="F2A09C04"/>
@@ -19062,7 +18246,7 @@
       </w:pPr>
     </w:lvl>
   </w:abstractNum>
-  <w:abstractNum w:abstractNumId="34" w15:restartNumberingAfterBreak="0">
+  <w:abstractNum w:abstractNumId="35" w15:restartNumberingAfterBreak="0">
     <w:nsid w:val="7FBD577C"/>
     <w:multiLevelType w:val="hybridMultilevel"/>
     <w:tmpl w:val="F2A09C04"/>
@@ -19152,19 +18336,19 @@
     </w:lvl>
   </w:abstractNum>
   <w:num w:numId="1">
-    <w:abstractNumId w:val="13"/>
+    <w:abstractNumId w:val="14"/>
   </w:num>
   <w:num w:numId="2">
-    <w:abstractNumId w:val="23"/>
+    <w:abstractNumId w:val="24"/>
   </w:num>
   <w:num w:numId="3">
-    <w:abstractNumId w:val="16"/>
+    <w:abstractNumId w:val="17"/>
   </w:num>
   <w:num w:numId="4">
-    <w:abstractNumId w:val="31"/>
+    <w:abstractNumId w:val="32"/>
   </w:num>
   <w:num w:numId="5">
-    <w:abstractNumId w:val="15"/>
+    <w:abstractNumId w:val="16"/>
   </w:num>
   <w:num w:numId="6">
     <w:abstractNumId w:val="3"/>
@@ -19173,37 +18357,37 @@
     <w:abstractNumId w:val="2"/>
   </w:num>
   <w:num w:numId="8">
-    <w:abstractNumId w:val="17"/>
+    <w:abstractNumId w:val="18"/>
   </w:num>
   <w:num w:numId="9">
-    <w:abstractNumId w:val="10"/>
+    <w:abstractNumId w:val="11"/>
   </w:num>
   <w:num w:numId="10">
-    <w:abstractNumId w:val="14"/>
+    <w:abstractNumId w:val="15"/>
   </w:num>
   <w:num w:numId="11">
+    <w:abstractNumId w:val="26"/>
+  </w:num>
+  <w:num w:numId="12">
+    <w:abstractNumId w:val="8"/>
+  </w:num>
+  <w:num w:numId="13">
+    <w:abstractNumId w:val="27"/>
+  </w:num>
+  <w:num w:numId="14">
+    <w:abstractNumId w:val="33"/>
+  </w:num>
+  <w:num w:numId="15">
     <w:abstractNumId w:val="25"/>
   </w:num>
-  <w:num w:numId="12">
-    <w:abstractNumId w:val="7"/>
-  </w:num>
-  <w:num w:numId="13">
-    <w:abstractNumId w:val="26"/>
-  </w:num>
-  <w:num w:numId="14">
-    <w:abstractNumId w:val="32"/>
-  </w:num>
-  <w:num w:numId="15">
-    <w:abstractNumId w:val="24"/>
-  </w:num>
   <w:num w:numId="16">
-    <w:abstractNumId w:val="18"/>
+    <w:abstractNumId w:val="19"/>
   </w:num>
   <w:num w:numId="17">
-    <w:abstractNumId w:val="20"/>
+    <w:abstractNumId w:val="21"/>
   </w:num>
   <w:num w:numId="18">
-    <w:abstractNumId w:val="29"/>
+    <w:abstractNumId w:val="30"/>
   </w:num>
   <w:num w:numId="19">
     <w:abstractNumId w:val="4"/>
@@ -19212,56 +18396,59 @@
     <w:abstractNumId w:val="5"/>
   </w:num>
   <w:num w:numId="21">
-    <w:abstractNumId w:val="19"/>
+    <w:abstractNumId w:val="20"/>
   </w:num>
   <w:num w:numId="22">
-    <w:abstractNumId w:val="22"/>
+    <w:abstractNumId w:val="23"/>
   </w:num>
   <w:num w:numId="23">
-    <w:abstractNumId w:val="34"/>
+    <w:abstractNumId w:val="35"/>
   </w:num>
   <w:num w:numId="24">
     <w:abstractNumId w:val="0"/>
   </w:num>
   <w:num w:numId="25">
-    <w:abstractNumId w:val="33"/>
+    <w:abstractNumId w:val="34"/>
   </w:num>
   <w:num w:numId="26">
-    <w:abstractNumId w:val="9"/>
+    <w:abstractNumId w:val="10"/>
   </w:num>
   <w:num w:numId="27">
-    <w:abstractNumId w:val="21"/>
+    <w:abstractNumId w:val="22"/>
   </w:num>
   <w:num w:numId="28">
     <w:abstractNumId w:val="1"/>
   </w:num>
   <w:num w:numId="29">
-    <w:abstractNumId w:val="30"/>
+    <w:abstractNumId w:val="31"/>
   </w:num>
   <w:num w:numId="30">
-    <w:abstractNumId w:val="11"/>
+    <w:abstractNumId w:val="12"/>
   </w:num>
   <w:num w:numId="31">
     <w:abstractNumId w:val="6"/>
   </w:num>
   <w:num w:numId="32">
+    <w:abstractNumId w:val="29"/>
+  </w:num>
+  <w:num w:numId="33">
+    <w:abstractNumId w:val="13"/>
+  </w:num>
+  <w:num w:numId="34">
+    <w:abstractNumId w:val="9"/>
+  </w:num>
+  <w:num w:numId="35">
     <w:abstractNumId w:val="28"/>
   </w:num>
-  <w:num w:numId="33">
-    <w:abstractNumId w:val="12"/>
-  </w:num>
-  <w:num w:numId="34">
-    <w:abstractNumId w:val="8"/>
-  </w:num>
-  <w:num w:numId="35">
-    <w:abstractNumId w:val="27"/>
+  <w:num w:numId="36">
+    <w:abstractNumId w:val="7"/>
   </w:num>
   <w:numIdMacAtCleanup w:val="35"/>
 </w:numbering>
 </file>
 
 <file path=word/styles.xml><?xml version="1.0" encoding="utf-8"?>
-<w:styles xmlns:mc="http://schemas.openxmlformats.org/markup-compatibility/2006" xmlns:r="http://schemas.openxmlformats.org/officeDocument/2006/relationships" xmlns:w="http://schemas.openxmlformats.org/wordprocessingml/2006/main" xmlns:w14="http://schemas.microsoft.com/office/word/2010/wordml" xmlns:w15="http://schemas.microsoft.com/office/word/2012/wordml" xmlns:w16cid="http://schemas.microsoft.com/office/word/2016/wordml/cid" xmlns:w16se="http://schemas.microsoft.com/office/word/2015/wordml/symex" mc:Ignorable="w14 w15 w16se w16cid">
+<w:styles xmlns:mc="http://schemas.openxmlformats.org/markup-compatibility/2006" xmlns:r="http://schemas.openxmlformats.org/officeDocument/2006/relationships" xmlns:w="http://schemas.openxmlformats.org/wordprocessingml/2006/main" xmlns:w14="http://schemas.microsoft.com/office/word/2010/wordml" xmlns:w15="http://schemas.microsoft.com/office/word/2012/wordml" xmlns:w16se="http://schemas.microsoft.com/office/word/2015/wordml/symex" mc:Ignorable="w14 w15 w16se">
   <w:docDefaults>
     <w:rPrDefault>
       <w:rPr>
@@ -19273,7 +18460,7 @@
     </w:rPrDefault>
     <w:pPrDefault/>
   </w:docDefaults>
-  <w:latentStyles w:defLockedState="0" w:defUIPriority="99" w:defSemiHidden="0" w:defUnhideWhenUsed="0" w:defQFormat="0" w:count="376">
+  <w:latentStyles w:defLockedState="0" w:defUIPriority="99" w:defSemiHidden="0" w:defUnhideWhenUsed="0" w:defQFormat="0" w:count="371">
     <w:lsdException w:name="Normal" w:uiPriority="0" w:qFormat="1"/>
     <w:lsdException w:name="heading 1" w:uiPriority="9" w:qFormat="1"/>
     <w:lsdException w:name="heading 2" w:semiHidden="1" w:uiPriority="9" w:unhideWhenUsed="1" w:qFormat="1"/>
@@ -19636,11 +18823,6 @@
     <w:lsdException w:name="List Table 5 Dark Accent 6" w:uiPriority="50"/>
     <w:lsdException w:name="List Table 6 Colorful Accent 6" w:uiPriority="51"/>
     <w:lsdException w:name="List Table 7 Colorful Accent 6" w:uiPriority="52"/>
-    <w:lsdException w:name="Mention" w:semiHidden="1" w:unhideWhenUsed="1"/>
-    <w:lsdException w:name="Smart Hyperlink" w:semiHidden="1" w:unhideWhenUsed="1"/>
-    <w:lsdException w:name="Hashtag" w:semiHidden="1" w:unhideWhenUsed="1"/>
-    <w:lsdException w:name="Unresolved Mention" w:semiHidden="1" w:unhideWhenUsed="1"/>
-    <w:lsdException w:name="Smart Link" w:semiHidden="1" w:unhideWhenUsed="1"/>
   </w:latentStyles>
   <w:style w:type="paragraph" w:default="1" w:styleId="Normal">
     <w:name w:val="Normal"/>
@@ -20617,7 +19799,7 @@
     <w:basedOn w:val="DefaultParagraphFont"/>
     <w:rsid w:val="00F10928"/>
   </w:style>
-  <w:style w:type="character" w:styleId="UnresolvedMention">
+  <w:style w:type="character" w:customStyle="1" w:styleId="UnresolvedMention">
     <w:name w:val="Unresolved Mention"/>
     <w:basedOn w:val="DefaultParagraphFont"/>
     <w:uiPriority w:val="99"/>
@@ -20986,6 +20168,77 @@
 </file>
 
 <file path=customXml/item1.xml><?xml version="1.0" encoding="utf-8"?>
+<p:properties xmlns:p="http://schemas.microsoft.com/office/2006/metadata/properties" xmlns:xsi="http://www.w3.org/2001/XMLSchema-instance" xmlns:pc="http://schemas.microsoft.com/office/infopath/2007/PartnerControls">
+  <documentManagement>
+    <_dlc_DocId xmlns="51adfe52-6b67-47fa-a4b8-d920c8b69b06">3J5YSHVNQAZM-1106575984-231</_dlc_DocId>
+    <_dlc_DocIdUrl xmlns="51adfe52-6b67-47fa-a4b8-d920c8b69b06">
+      <Url>https://mn365.sharepoint.com/sites/MDE/IT/ASDCS/_layouts/15/DocIdRedir.aspx?ID=3J5YSHVNQAZM-1106575984-231</Url>
+      <Description>3J5YSHVNQAZM-1106575984-231</Description>
+    </_dlc_DocIdUrl>
+  </documentManagement>
+</p:properties>
+</file>
+
+<file path=customXml/item2.xml><?xml version="1.0" encoding="utf-8"?>
+<?mso-contentType ?>
+<spe:Receivers xmlns:spe="http://schemas.microsoft.com/sharepoint/events">
+  <Receiver>
+    <Name>Document ID Generator</Name>
+    <Synchronization>Synchronous</Synchronization>
+    <Type>10001</Type>
+    <SequenceNumber>1000</SequenceNumber>
+    <Url/>
+    <Assembly>Microsoft.Office.DocumentManagement, Version=16.0.0.0, Culture=neutral, PublicKeyToken=71e9bce111e9429c</Assembly>
+    <Class>Microsoft.Office.DocumentManagement.Internal.DocIdHandler</Class>
+    <Data/>
+    <Filter/>
+  </Receiver>
+  <Receiver>
+    <Name>Document ID Generator</Name>
+    <Synchronization>Synchronous</Synchronization>
+    <Type>10002</Type>
+    <SequenceNumber>1001</SequenceNumber>
+    <Url/>
+    <Assembly>Microsoft.Office.DocumentManagement, Version=16.0.0.0, Culture=neutral, PublicKeyToken=71e9bce111e9429c</Assembly>
+    <Class>Microsoft.Office.DocumentManagement.Internal.DocIdHandler</Class>
+    <Data/>
+    <Filter/>
+  </Receiver>
+  <Receiver>
+    <Name>Document ID Generator</Name>
+    <Synchronization>Synchronous</Synchronization>
+    <Type>10004</Type>
+    <SequenceNumber>1002</SequenceNumber>
+    <Url/>
+    <Assembly>Microsoft.Office.DocumentManagement, Version=16.0.0.0, Culture=neutral, PublicKeyToken=71e9bce111e9429c</Assembly>
+    <Class>Microsoft.Office.DocumentManagement.Internal.DocIdHandler</Class>
+    <Data/>
+    <Filter/>
+  </Receiver>
+  <Receiver>
+    <Name>Document ID Generator</Name>
+    <Synchronization>Synchronous</Synchronization>
+    <Type>10006</Type>
+    <SequenceNumber>1003</SequenceNumber>
+    <Url/>
+    <Assembly>Microsoft.Office.DocumentManagement, Version=16.0.0.0, Culture=neutral, PublicKeyToken=71e9bce111e9429c</Assembly>
+    <Class>Microsoft.Office.DocumentManagement.Internal.DocIdHandler</Class>
+    <Data/>
+    <Filter/>
+  </Receiver>
+</spe:Receivers>
+</file>
+
+<file path=customXml/item3.xml><?xml version="1.0" encoding="utf-8"?>
+<?mso-contentType ?>
+<FormTemplates xmlns="http://schemas.microsoft.com/sharepoint/v3/contenttype/forms">
+  <Display>DocumentLibraryForm</Display>
+  <Edit>DocumentLibraryForm</Edit>
+  <New>DocumentLibraryForm</New>
+</FormTemplates>
+</file>
+
+<file path=customXml/item4.xml><?xml version="1.0" encoding="utf-8"?>
 <ct:contentTypeSchema xmlns:ct="http://schemas.microsoft.com/office/2006/metadata/contentType" xmlns:ma="http://schemas.microsoft.com/office/2006/metadata/properties/metaAttributes" ct:_="" ma:_="" ma:contentTypeName="Document" ma:contentTypeID="0x0101009543B3E6BEE98E45BCAA58D83782DCDE" ma:contentTypeVersion="502" ma:contentTypeDescription="Create a new document." ma:contentTypeScope="" ma:versionID="ae182763d0d8ef109c73fc8c14aec704">
   <xsd:schema xmlns:xsd="http://www.w3.org/2001/XMLSchema" xmlns:xs="http://www.w3.org/2001/XMLSchema" xmlns:p="http://schemas.microsoft.com/office/2006/metadata/properties" xmlns:ns2="51adfe52-6b67-47fa-a4b8-d920c8b69b06" xmlns:ns3="bf5ade8e-6e80-4d53-bb82-a7e24642084e" xmlns:ns4="c4ab3c5d-fd3d-453e-aba6-ec6fa01195d0" targetNamespace="http://schemas.microsoft.com/office/2006/metadata/properties" ma:root="true" ma:fieldsID="e627df8ac0b16e511ec3b271035efb1f" ns2:_="" ns3:_="" ns4:_="">
     <xsd:import namespace="51adfe52-6b67-47fa-a4b8-d920c8b69b06"/>
@@ -21220,82 +20473,37 @@
 </ct:contentTypeSchema>
 </file>
 
-<file path=customXml/item2.xml><?xml version="1.0" encoding="utf-8"?>
-<?mso-contentType ?>
-<FormTemplates xmlns="http://schemas.microsoft.com/sharepoint/v3/contenttype/forms">
-  <Display>DocumentLibraryForm</Display>
-  <Edit>DocumentLibraryForm</Edit>
-  <New>DocumentLibraryForm</New>
-</FormTemplates>
-</file>
-
-<file path=customXml/item3.xml><?xml version="1.0" encoding="utf-8"?>
-<?mso-contentType ?>
-<spe:Receivers xmlns:spe="http://schemas.microsoft.com/sharepoint/events">
-  <Receiver>
-    <Name>Document ID Generator</Name>
-    <Synchronization>Synchronous</Synchronization>
-    <Type>10001</Type>
-    <SequenceNumber>1000</SequenceNumber>
-    <Url/>
-    <Assembly>Microsoft.Office.DocumentManagement, Version=16.0.0.0, Culture=neutral, PublicKeyToken=71e9bce111e9429c</Assembly>
-    <Class>Microsoft.Office.DocumentManagement.Internal.DocIdHandler</Class>
-    <Data/>
-    <Filter/>
-  </Receiver>
-  <Receiver>
-    <Name>Document ID Generator</Name>
-    <Synchronization>Synchronous</Synchronization>
-    <Type>10002</Type>
-    <SequenceNumber>1001</SequenceNumber>
-    <Url/>
-    <Assembly>Microsoft.Office.DocumentManagement, Version=16.0.0.0, Culture=neutral, PublicKeyToken=71e9bce111e9429c</Assembly>
-    <Class>Microsoft.Office.DocumentManagement.Internal.DocIdHandler</Class>
-    <Data/>
-    <Filter/>
-  </Receiver>
-  <Receiver>
-    <Name>Document ID Generator</Name>
-    <Synchronization>Synchronous</Synchronization>
-    <Type>10004</Type>
-    <SequenceNumber>1002</SequenceNumber>
-    <Url/>
-    <Assembly>Microsoft.Office.DocumentManagement, Version=16.0.0.0, Culture=neutral, PublicKeyToken=71e9bce111e9429c</Assembly>
-    <Class>Microsoft.Office.DocumentManagement.Internal.DocIdHandler</Class>
-    <Data/>
-    <Filter/>
-  </Receiver>
-  <Receiver>
-    <Name>Document ID Generator</Name>
-    <Synchronization>Synchronous</Synchronization>
-    <Type>10006</Type>
-    <SequenceNumber>1003</SequenceNumber>
-    <Url/>
-    <Assembly>Microsoft.Office.DocumentManagement, Version=16.0.0.0, Culture=neutral, PublicKeyToken=71e9bce111e9429c</Assembly>
-    <Class>Microsoft.Office.DocumentManagement.Internal.DocIdHandler</Class>
-    <Data/>
-    <Filter/>
-  </Receiver>
-</spe:Receivers>
-</file>
-
-<file path=customXml/item4.xml><?xml version="1.0" encoding="utf-8"?>
-<p:properties xmlns:p="http://schemas.microsoft.com/office/2006/metadata/properties" xmlns:xsi="http://www.w3.org/2001/XMLSchema-instance" xmlns:pc="http://schemas.microsoft.com/office/infopath/2007/PartnerControls">
-  <documentManagement>
-    <_dlc_DocId xmlns="51adfe52-6b67-47fa-a4b8-d920c8b69b06">3J5YSHVNQAZM-1106575984-231</_dlc_DocId>
-    <_dlc_DocIdUrl xmlns="51adfe52-6b67-47fa-a4b8-d920c8b69b06">
-      <Url>https://mn365.sharepoint.com/sites/MDE/IT/ASDCS/_layouts/15/DocIdRedir.aspx?ID=3J5YSHVNQAZM-1106575984-231</Url>
-      <Description>3J5YSHVNQAZM-1106575984-231</Description>
-    </_dlc_DocIdUrl>
-  </documentManagement>
-</p:properties>
-</file>
-
 <file path=customXml/item5.xml><?xml version="1.0" encoding="utf-8"?>
 <b:Sources xmlns:b="http://schemas.openxmlformats.org/officeDocument/2006/bibliography" xmlns="http://schemas.openxmlformats.org/officeDocument/2006/bibliography" SelectedStyle="\APASixthEditionOfficeOnline.xsl" StyleName="APA" Version="6"/>
 </file>
 
 <file path=customXml/itemProps1.xml><?xml version="1.0" encoding="utf-8"?>
+<ds:datastoreItem xmlns:ds="http://schemas.openxmlformats.org/officeDocument/2006/customXml" ds:itemID="{0CE70B59-3C87-4C7A-BA7E-B3139397A959}">
+  <ds:schemaRefs>
+    <ds:schemaRef ds:uri="http://schemas.microsoft.com/office/2006/metadata/properties"/>
+    <ds:schemaRef ds:uri="http://schemas.microsoft.com/office/infopath/2007/PartnerControls"/>
+    <ds:schemaRef ds:uri="51adfe52-6b67-47fa-a4b8-d920c8b69b06"/>
+  </ds:schemaRefs>
+</ds:datastoreItem>
+</file>
+
+<file path=customXml/itemProps2.xml><?xml version="1.0" encoding="utf-8"?>
+<ds:datastoreItem xmlns:ds="http://schemas.openxmlformats.org/officeDocument/2006/customXml" ds:itemID="{0B4AAE1F-354C-4079-84CF-4DBB708D2142}">
+  <ds:schemaRefs>
+    <ds:schemaRef ds:uri="http://schemas.microsoft.com/sharepoint/events"/>
+  </ds:schemaRefs>
+</ds:datastoreItem>
+</file>
+
+<file path=customXml/itemProps3.xml><?xml version="1.0" encoding="utf-8"?>
+<ds:datastoreItem xmlns:ds="http://schemas.openxmlformats.org/officeDocument/2006/customXml" ds:itemID="{99F7B3F0-EC91-4759-92DC-3CEC55588465}">
+  <ds:schemaRefs>
+    <ds:schemaRef ds:uri="http://schemas.microsoft.com/sharepoint/v3/contenttype/forms"/>
+  </ds:schemaRefs>
+</ds:datastoreItem>
+</file>
+
+<file path=customXml/itemProps4.xml><?xml version="1.0" encoding="utf-8"?>
 <ds:datastoreItem xmlns:ds="http://schemas.openxmlformats.org/officeDocument/2006/customXml" ds:itemID="{7F0530D3-7C9D-411F-94FE-16263775411D}">
   <ds:schemaRefs>
     <ds:schemaRef ds:uri="http://schemas.microsoft.com/office/2006/metadata/contentType"/>
@@ -21315,34 +20523,8 @@
 </ds:datastoreItem>
 </file>
 
-<file path=customXml/itemProps2.xml><?xml version="1.0" encoding="utf-8"?>
-<ds:datastoreItem xmlns:ds="http://schemas.openxmlformats.org/officeDocument/2006/customXml" ds:itemID="{99F7B3F0-EC91-4759-92DC-3CEC55588465}">
-  <ds:schemaRefs>
-    <ds:schemaRef ds:uri="http://schemas.microsoft.com/sharepoint/v3/contenttype/forms"/>
-  </ds:schemaRefs>
-</ds:datastoreItem>
-</file>
-
-<file path=customXml/itemProps3.xml><?xml version="1.0" encoding="utf-8"?>
-<ds:datastoreItem xmlns:ds="http://schemas.openxmlformats.org/officeDocument/2006/customXml" ds:itemID="{0B4AAE1F-354C-4079-84CF-4DBB708D2142}">
-  <ds:schemaRefs>
-    <ds:schemaRef ds:uri="http://schemas.microsoft.com/sharepoint/events"/>
-  </ds:schemaRefs>
-</ds:datastoreItem>
-</file>
-
-<file path=customXml/itemProps4.xml><?xml version="1.0" encoding="utf-8"?>
-<ds:datastoreItem xmlns:ds="http://schemas.openxmlformats.org/officeDocument/2006/customXml" ds:itemID="{0CE70B59-3C87-4C7A-BA7E-B3139397A959}">
-  <ds:schemaRefs>
-    <ds:schemaRef ds:uri="http://schemas.microsoft.com/office/2006/metadata/properties"/>
-    <ds:schemaRef ds:uri="http://schemas.microsoft.com/office/infopath/2007/PartnerControls"/>
-    <ds:schemaRef ds:uri="51adfe52-6b67-47fa-a4b8-d920c8b69b06"/>
-  </ds:schemaRefs>
-</ds:datastoreItem>
-</file>
-
 <file path=customXml/itemProps5.xml><?xml version="1.0" encoding="utf-8"?>
-<ds:datastoreItem xmlns:ds="http://schemas.openxmlformats.org/officeDocument/2006/customXml" ds:itemID="{21C33570-E5A3-468B-848D-E4008EE440E8}">
+<ds:datastoreItem xmlns:ds="http://schemas.openxmlformats.org/officeDocument/2006/customXml" ds:itemID="{ED80AA9C-9490-444E-BCAA-8A31AE0D0F86}">
   <ds:schemaRefs>
     <ds:schemaRef ds:uri="http://schemas.openxmlformats.org/officeDocument/2006/bibliography"/>
   </ds:schemaRefs>

</xml_diff>